<commit_message>
Corrected numerical information loss formula and added corrected numerical information loss values in result tables
</commit_message>
<xml_diff>
--- a/FinalExperimentSection.docx
+++ b/FinalExperimentSection.docx
@@ -183,35 +183,25 @@
     <w:p>
       <w:pPr>
         <w:spacing w:before="100" w:beforeAutospacing="1" w:after="100" w:afterAutospacing="1" w:line="240" w:lineRule="auto"/>
-        <w:rPr>
-          <w:rFonts w:ascii="Times New Roman" w:eastAsia="Times New Roman" w:hAnsi="Times New Roman" w:cs="Times New Roman"/>
-          <w:sz w:val="24"/>
-          <w:szCs w:val="24"/>
-          <w:lang w:eastAsia="en-IN"/>
-        </w:rPr>
-      </w:pPr>
-      <w:r>
-        <w:rPr>
-          <w:sz w:val="24"/>
-          <w:szCs w:val="24"/>
-        </w:rPr>
-        <w:t xml:space="preserve">Synthetic records are used exclusively for scalability evaluation and do not affect semantic clustering </w:t>
-      </w:r>
-      <w:proofErr w:type="spellStart"/>
-      <w:r>
-        <w:rPr>
-          <w:sz w:val="24"/>
-          <w:szCs w:val="24"/>
-        </w:rPr>
-        <w:t>behavior</w:t>
-      </w:r>
-      <w:proofErr w:type="spellEnd"/>
-      <w:r>
-        <w:rPr>
-          <w:sz w:val="24"/>
-          <w:szCs w:val="24"/>
-        </w:rPr>
-        <w:t>, as original categorical distributions are preserved.</w:t>
+        <w:outlineLvl w:val="2"/>
+        <w:rPr>
+          <w:sz w:val="24"/>
+          <w:szCs w:val="24"/>
+        </w:rPr>
+      </w:pPr>
+      <w:r>
+        <w:rPr>
+          <w:sz w:val="24"/>
+          <w:szCs w:val="24"/>
+        </w:rPr>
+        <w:t>Synthetic records were generated solely to extend dataset size and were never used to modify semantic relationships, DGH structures, or clustering logic</w:t>
+      </w:r>
+      <w:r>
+        <w:rPr>
+          <w:sz w:val="24"/>
+          <w:szCs w:val="24"/>
+        </w:rPr>
+        <w:t>.</w:t>
       </w:r>
     </w:p>
     <w:p>
@@ -1114,8 +1104,16 @@
     <w:p>
       <w:pPr>
         <w:spacing w:before="100" w:beforeAutospacing="1" w:after="100" w:afterAutospacing="1" w:line="240" w:lineRule="auto"/>
-      </w:pPr>
-      <w:r>
+        <w:rPr>
+          <w:sz w:val="24"/>
+          <w:szCs w:val="24"/>
+        </w:rPr>
+      </w:pPr>
+      <w:r>
+        <w:rPr>
+          <w:sz w:val="24"/>
+          <w:szCs w:val="24"/>
+        </w:rPr>
         <w:t>Results of the Proposed Approach on the Adult Dataset</w:t>
       </w:r>
     </w:p>
@@ -1132,11 +1130,11 @@
         <w:tblLook w:val="04A0" w:firstRow="1" w:lastRow="0" w:firstColumn="1" w:lastColumn="0" w:noHBand="0" w:noVBand="1"/>
       </w:tblPr>
       <w:tblGrid>
-        <w:gridCol w:w="315"/>
-        <w:gridCol w:w="1667"/>
-        <w:gridCol w:w="1774"/>
-        <w:gridCol w:w="1134"/>
-        <w:gridCol w:w="1482"/>
+        <w:gridCol w:w="299"/>
+        <w:gridCol w:w="1437"/>
+        <w:gridCol w:w="1519"/>
+        <w:gridCol w:w="963"/>
+        <w:gridCol w:w="1309"/>
       </w:tblGrid>
       <w:tr>
         <w:trPr>
@@ -1151,25 +1149,16 @@
           </w:tcPr>
           <w:p>
             <w:pPr>
-              <w:spacing w:after="0" w:line="240" w:lineRule="auto"/>
               <w:jc w:val="center"/>
               <w:rPr>
-                <w:rFonts w:ascii="Times New Roman" w:eastAsia="Times New Roman" w:hAnsi="Times New Roman" w:cs="Times New Roman"/>
                 <w:b/>
                 <w:bCs/>
-                <w:sz w:val="24"/>
-                <w:szCs w:val="24"/>
-                <w:lang w:eastAsia="en-IN"/>
-              </w:rPr>
-            </w:pPr>
-            <w:r>
-              <w:rPr>
-                <w:rFonts w:ascii="Times New Roman" w:eastAsia="Times New Roman" w:hAnsi="Times New Roman" w:cs="Times New Roman"/>
+              </w:rPr>
+            </w:pPr>
+            <w:r>
+              <w:rPr>
                 <w:b/>
                 <w:bCs/>
-                <w:sz w:val="24"/>
-                <w:szCs w:val="24"/>
-                <w:lang w:eastAsia="en-IN"/>
               </w:rPr>
               <w:t>k</w:t>
             </w:r>
@@ -1183,25 +1172,16 @@
           </w:tcPr>
           <w:p>
             <w:pPr>
-              <w:spacing w:after="0" w:line="240" w:lineRule="auto"/>
               <w:jc w:val="center"/>
               <w:rPr>
-                <w:rFonts w:ascii="Times New Roman" w:eastAsia="Times New Roman" w:hAnsi="Times New Roman" w:cs="Times New Roman"/>
                 <w:b/>
                 <w:bCs/>
-                <w:sz w:val="24"/>
-                <w:szCs w:val="24"/>
-                <w:lang w:eastAsia="en-IN"/>
-              </w:rPr>
-            </w:pPr>
-            <w:r>
-              <w:rPr>
-                <w:rFonts w:ascii="Times New Roman" w:eastAsia="Times New Roman" w:hAnsi="Times New Roman" w:cs="Times New Roman"/>
+              </w:rPr>
+            </w:pPr>
+            <w:r>
+              <w:rPr>
                 <w:b/>
                 <w:bCs/>
-                <w:sz w:val="24"/>
-                <w:szCs w:val="24"/>
-                <w:lang w:eastAsia="en-IN"/>
               </w:rPr>
               <w:t>Numerical Loss</w:t>
             </w:r>
@@ -1215,25 +1195,16 @@
           </w:tcPr>
           <w:p>
             <w:pPr>
-              <w:spacing w:after="0" w:line="240" w:lineRule="auto"/>
               <w:jc w:val="center"/>
               <w:rPr>
-                <w:rFonts w:ascii="Times New Roman" w:eastAsia="Times New Roman" w:hAnsi="Times New Roman" w:cs="Times New Roman"/>
                 <w:b/>
                 <w:bCs/>
-                <w:sz w:val="24"/>
-                <w:szCs w:val="24"/>
-                <w:lang w:eastAsia="en-IN"/>
-              </w:rPr>
-            </w:pPr>
-            <w:r>
-              <w:rPr>
-                <w:rFonts w:ascii="Times New Roman" w:eastAsia="Times New Roman" w:hAnsi="Times New Roman" w:cs="Times New Roman"/>
+              </w:rPr>
+            </w:pPr>
+            <w:r>
+              <w:rPr>
                 <w:b/>
                 <w:bCs/>
-                <w:sz w:val="24"/>
-                <w:szCs w:val="24"/>
-                <w:lang w:eastAsia="en-IN"/>
               </w:rPr>
               <w:t>Categorical Loss</w:t>
             </w:r>
@@ -1247,25 +1218,16 @@
           </w:tcPr>
           <w:p>
             <w:pPr>
-              <w:spacing w:after="0" w:line="240" w:lineRule="auto"/>
               <w:jc w:val="center"/>
               <w:rPr>
-                <w:rFonts w:ascii="Times New Roman" w:eastAsia="Times New Roman" w:hAnsi="Times New Roman" w:cs="Times New Roman"/>
                 <w:b/>
                 <w:bCs/>
-                <w:sz w:val="24"/>
-                <w:szCs w:val="24"/>
-                <w:lang w:eastAsia="en-IN"/>
-              </w:rPr>
-            </w:pPr>
-            <w:r>
-              <w:rPr>
-                <w:rFonts w:ascii="Times New Roman" w:eastAsia="Times New Roman" w:hAnsi="Times New Roman" w:cs="Times New Roman"/>
+              </w:rPr>
+            </w:pPr>
+            <w:r>
+              <w:rPr>
                 <w:b/>
                 <w:bCs/>
-                <w:sz w:val="24"/>
-                <w:szCs w:val="24"/>
-                <w:lang w:eastAsia="en-IN"/>
               </w:rPr>
               <w:t>Total Loss</w:t>
             </w:r>
@@ -1279,49 +1241,32 @@
           </w:tcPr>
           <w:p>
             <w:pPr>
-              <w:spacing w:after="0" w:line="240" w:lineRule="auto"/>
               <w:jc w:val="center"/>
               <w:rPr>
-                <w:rFonts w:ascii="Times New Roman" w:eastAsia="Times New Roman" w:hAnsi="Times New Roman" w:cs="Times New Roman"/>
                 <w:b/>
                 <w:bCs/>
-                <w:sz w:val="24"/>
-                <w:szCs w:val="24"/>
-                <w:lang w:eastAsia="en-IN"/>
-              </w:rPr>
-            </w:pPr>
-            <w:r>
-              <w:rPr>
-                <w:rFonts w:ascii="Times New Roman" w:eastAsia="Times New Roman" w:hAnsi="Times New Roman" w:cs="Times New Roman"/>
+              </w:rPr>
+            </w:pPr>
+            <w:r>
+              <w:rPr>
                 <w:b/>
                 <w:bCs/>
-                <w:sz w:val="24"/>
-                <w:szCs w:val="24"/>
-                <w:lang w:eastAsia="en-IN"/>
               </w:rPr>
               <w:t>Runtime (</w:t>
             </w:r>
             <w:proofErr w:type="spellStart"/>
             <w:r>
               <w:rPr>
-                <w:rFonts w:ascii="Times New Roman" w:eastAsia="Times New Roman" w:hAnsi="Times New Roman" w:cs="Times New Roman"/>
                 <w:b/>
                 <w:bCs/>
-                <w:sz w:val="24"/>
-                <w:szCs w:val="24"/>
-                <w:lang w:eastAsia="en-IN"/>
               </w:rPr>
               <w:t>ms</w:t>
             </w:r>
             <w:proofErr w:type="spellEnd"/>
             <w:r>
               <w:rPr>
-                <w:rFonts w:ascii="Times New Roman" w:eastAsia="Times New Roman" w:hAnsi="Times New Roman" w:cs="Times New Roman"/>
                 <w:b/>
                 <w:bCs/>
-                <w:sz w:val="24"/>
-                <w:szCs w:val="24"/>
-                <w:lang w:eastAsia="en-IN"/>
               </w:rPr>
               <w:t>)</w:t>
             </w:r>
@@ -1339,22 +1284,7 @@
             <w:hideMark/>
           </w:tcPr>
           <w:p>
-            <w:pPr>
-              <w:spacing w:after="0" w:line="240" w:lineRule="auto"/>
-              <w:rPr>
-                <w:rFonts w:ascii="Times New Roman" w:eastAsia="Times New Roman" w:hAnsi="Times New Roman" w:cs="Times New Roman"/>
-                <w:sz w:val="24"/>
-                <w:szCs w:val="24"/>
-                <w:lang w:eastAsia="en-IN"/>
-              </w:rPr>
-            </w:pPr>
-            <w:r>
-              <w:rPr>
-                <w:rFonts w:ascii="Times New Roman" w:eastAsia="Times New Roman" w:hAnsi="Times New Roman" w:cs="Times New Roman"/>
-                <w:sz w:val="24"/>
-                <w:szCs w:val="24"/>
-                <w:lang w:eastAsia="en-IN"/>
-              </w:rPr>
+            <w:r>
               <w:t>5</w:t>
             </w:r>
           </w:p>
@@ -1366,49 +1296,19 @@
             <w:hideMark/>
           </w:tcPr>
           <w:p>
-            <w:pPr>
-              <w:spacing w:after="0" w:line="240" w:lineRule="auto"/>
-              <w:rPr>
-                <w:rFonts w:ascii="Times New Roman" w:eastAsia="Times New Roman" w:hAnsi="Times New Roman" w:cs="Times New Roman"/>
-                <w:sz w:val="24"/>
-                <w:szCs w:val="24"/>
-                <w:lang w:eastAsia="en-IN"/>
-              </w:rPr>
-            </w:pPr>
-            <w:r>
-              <w:rPr>
-                <w:rFonts w:ascii="Times New Roman" w:eastAsia="Times New Roman" w:hAnsi="Times New Roman" w:cs="Times New Roman"/>
-                <w:sz w:val="24"/>
-                <w:szCs w:val="24"/>
-                <w:lang w:eastAsia="en-IN"/>
-              </w:rPr>
-              <w:t>0.3387</w:t>
-            </w:r>
-          </w:p>
-        </w:tc>
-        <w:tc>
-          <w:tcPr>
-            <w:tcW w:w="0" w:type="auto"/>
-            <w:vAlign w:val="center"/>
-            <w:hideMark/>
-          </w:tcPr>
-          <w:p>
-            <w:pPr>
-              <w:spacing w:after="0" w:line="240" w:lineRule="auto"/>
-              <w:rPr>
-                <w:rFonts w:ascii="Times New Roman" w:eastAsia="Times New Roman" w:hAnsi="Times New Roman" w:cs="Times New Roman"/>
-                <w:sz w:val="24"/>
-                <w:szCs w:val="24"/>
-                <w:lang w:eastAsia="en-IN"/>
-              </w:rPr>
-            </w:pPr>
-            <w:r>
-              <w:rPr>
-                <w:rFonts w:ascii="Times New Roman" w:eastAsia="Times New Roman" w:hAnsi="Times New Roman" w:cs="Times New Roman"/>
-                <w:sz w:val="24"/>
-                <w:szCs w:val="24"/>
-                <w:lang w:eastAsia="en-IN"/>
-              </w:rPr>
+            <w:r>
+              <w:t>0.1694</w:t>
+            </w:r>
+          </w:p>
+        </w:tc>
+        <w:tc>
+          <w:tcPr>
+            <w:tcW w:w="0" w:type="auto"/>
+            <w:vAlign w:val="center"/>
+            <w:hideMark/>
+          </w:tcPr>
+          <w:p>
+            <w:r>
               <w:t>0.4643</w:t>
             </w:r>
           </w:p>
@@ -1420,52 +1320,23 @@
             <w:hideMark/>
           </w:tcPr>
           <w:p>
-            <w:pPr>
-              <w:spacing w:after="0" w:line="240" w:lineRule="auto"/>
-              <w:rPr>
-                <w:rFonts w:ascii="Times New Roman" w:eastAsia="Times New Roman" w:hAnsi="Times New Roman" w:cs="Times New Roman"/>
-                <w:sz w:val="24"/>
-                <w:szCs w:val="24"/>
-                <w:lang w:eastAsia="en-IN"/>
-              </w:rPr>
-            </w:pPr>
-            <w:r>
-              <w:rPr>
-                <w:rFonts w:ascii="Times New Roman" w:eastAsia="Times New Roman" w:hAnsi="Times New Roman" w:cs="Times New Roman"/>
-                <w:sz w:val="24"/>
-                <w:szCs w:val="24"/>
-                <w:lang w:eastAsia="en-IN"/>
-              </w:rPr>
-              <w:t>0.4015</w:t>
-            </w:r>
-          </w:p>
-        </w:tc>
-        <w:tc>
-          <w:tcPr>
-            <w:tcW w:w="0" w:type="auto"/>
-            <w:vAlign w:val="center"/>
-            <w:hideMark/>
-          </w:tcPr>
-          <w:p>
-            <w:pPr>
-              <w:spacing w:after="0" w:line="240" w:lineRule="auto"/>
-              <w:rPr>
-                <w:rFonts w:ascii="Times New Roman" w:eastAsia="Times New Roman" w:hAnsi="Times New Roman" w:cs="Times New Roman"/>
-                <w:sz w:val="24"/>
-                <w:szCs w:val="24"/>
-                <w:lang w:eastAsia="en-IN"/>
-              </w:rPr>
-            </w:pPr>
-            <w:r>
-              <w:rPr>
-                <w:rFonts w:ascii="Times New Roman" w:eastAsia="Times New Roman" w:hAnsi="Times New Roman" w:cs="Times New Roman"/>
-                <w:b/>
-                <w:bCs/>
-                <w:sz w:val="24"/>
-                <w:szCs w:val="24"/>
-                <w:lang w:eastAsia="en-IN"/>
-              </w:rPr>
-              <w:t>183</w:t>
+            <w:r>
+              <w:t>0.3168</w:t>
+            </w:r>
+          </w:p>
+        </w:tc>
+        <w:tc>
+          <w:tcPr>
+            <w:tcW w:w="0" w:type="auto"/>
+            <w:vAlign w:val="center"/>
+            <w:hideMark/>
+          </w:tcPr>
+          <w:p>
+            <w:r>
+              <w:rPr>
+                <w:rStyle w:val="Strong"/>
+              </w:rPr>
+              <w:t>217</w:t>
             </w:r>
           </w:p>
         </w:tc>
@@ -1481,22 +1352,7 @@
             <w:hideMark/>
           </w:tcPr>
           <w:p>
-            <w:pPr>
-              <w:spacing w:after="0" w:line="240" w:lineRule="auto"/>
-              <w:rPr>
-                <w:rFonts w:ascii="Times New Roman" w:eastAsia="Times New Roman" w:hAnsi="Times New Roman" w:cs="Times New Roman"/>
-                <w:sz w:val="24"/>
-                <w:szCs w:val="24"/>
-                <w:lang w:eastAsia="en-IN"/>
-              </w:rPr>
-            </w:pPr>
-            <w:r>
-              <w:rPr>
-                <w:rFonts w:ascii="Times New Roman" w:eastAsia="Times New Roman" w:hAnsi="Times New Roman" w:cs="Times New Roman"/>
-                <w:sz w:val="24"/>
-                <w:szCs w:val="24"/>
-                <w:lang w:eastAsia="en-IN"/>
-              </w:rPr>
+            <w:r>
               <w:t>10</w:t>
             </w:r>
           </w:p>
@@ -1508,49 +1364,19 @@
             <w:hideMark/>
           </w:tcPr>
           <w:p>
-            <w:pPr>
-              <w:spacing w:after="0" w:line="240" w:lineRule="auto"/>
-              <w:rPr>
-                <w:rFonts w:ascii="Times New Roman" w:eastAsia="Times New Roman" w:hAnsi="Times New Roman" w:cs="Times New Roman"/>
-                <w:sz w:val="24"/>
-                <w:szCs w:val="24"/>
-                <w:lang w:eastAsia="en-IN"/>
-              </w:rPr>
-            </w:pPr>
-            <w:r>
-              <w:rPr>
-                <w:rFonts w:ascii="Times New Roman" w:eastAsia="Times New Roman" w:hAnsi="Times New Roman" w:cs="Times New Roman"/>
-                <w:sz w:val="24"/>
-                <w:szCs w:val="24"/>
-                <w:lang w:eastAsia="en-IN"/>
-              </w:rPr>
-              <w:t>0.4814</w:t>
-            </w:r>
-          </w:p>
-        </w:tc>
-        <w:tc>
-          <w:tcPr>
-            <w:tcW w:w="0" w:type="auto"/>
-            <w:vAlign w:val="center"/>
-            <w:hideMark/>
-          </w:tcPr>
-          <w:p>
-            <w:pPr>
-              <w:spacing w:after="0" w:line="240" w:lineRule="auto"/>
-              <w:rPr>
-                <w:rFonts w:ascii="Times New Roman" w:eastAsia="Times New Roman" w:hAnsi="Times New Roman" w:cs="Times New Roman"/>
-                <w:sz w:val="24"/>
-                <w:szCs w:val="24"/>
-                <w:lang w:eastAsia="en-IN"/>
-              </w:rPr>
-            </w:pPr>
-            <w:r>
-              <w:rPr>
-                <w:rFonts w:ascii="Times New Roman" w:eastAsia="Times New Roman" w:hAnsi="Times New Roman" w:cs="Times New Roman"/>
-                <w:sz w:val="24"/>
-                <w:szCs w:val="24"/>
-                <w:lang w:eastAsia="en-IN"/>
-              </w:rPr>
+            <w:r>
+              <w:t>0.2407</w:t>
+            </w:r>
+          </w:p>
+        </w:tc>
+        <w:tc>
+          <w:tcPr>
+            <w:tcW w:w="0" w:type="auto"/>
+            <w:vAlign w:val="center"/>
+            <w:hideMark/>
+          </w:tcPr>
+          <w:p>
+            <w:r>
               <w:t>0.4840</w:t>
             </w:r>
           </w:p>
@@ -1562,52 +1388,23 @@
             <w:hideMark/>
           </w:tcPr>
           <w:p>
-            <w:pPr>
-              <w:spacing w:after="0" w:line="240" w:lineRule="auto"/>
-              <w:rPr>
-                <w:rFonts w:ascii="Times New Roman" w:eastAsia="Times New Roman" w:hAnsi="Times New Roman" w:cs="Times New Roman"/>
-                <w:sz w:val="24"/>
-                <w:szCs w:val="24"/>
-                <w:lang w:eastAsia="en-IN"/>
-              </w:rPr>
-            </w:pPr>
-            <w:r>
-              <w:rPr>
-                <w:rFonts w:ascii="Times New Roman" w:eastAsia="Times New Roman" w:hAnsi="Times New Roman" w:cs="Times New Roman"/>
-                <w:sz w:val="24"/>
-                <w:szCs w:val="24"/>
-                <w:lang w:eastAsia="en-IN"/>
-              </w:rPr>
-              <w:t>0.4827</w:t>
-            </w:r>
-          </w:p>
-        </w:tc>
-        <w:tc>
-          <w:tcPr>
-            <w:tcW w:w="0" w:type="auto"/>
-            <w:vAlign w:val="center"/>
-            <w:hideMark/>
-          </w:tcPr>
-          <w:p>
-            <w:pPr>
-              <w:spacing w:after="0" w:line="240" w:lineRule="auto"/>
-              <w:rPr>
-                <w:rFonts w:ascii="Times New Roman" w:eastAsia="Times New Roman" w:hAnsi="Times New Roman" w:cs="Times New Roman"/>
-                <w:sz w:val="24"/>
-                <w:szCs w:val="24"/>
-                <w:lang w:eastAsia="en-IN"/>
-              </w:rPr>
-            </w:pPr>
-            <w:r>
-              <w:rPr>
-                <w:rFonts w:ascii="Times New Roman" w:eastAsia="Times New Roman" w:hAnsi="Times New Roman" w:cs="Times New Roman"/>
-                <w:b/>
-                <w:bCs/>
-                <w:sz w:val="24"/>
-                <w:szCs w:val="24"/>
-                <w:lang w:eastAsia="en-IN"/>
-              </w:rPr>
-              <w:t>74</w:t>
+            <w:r>
+              <w:t>0.3623</w:t>
+            </w:r>
+          </w:p>
+        </w:tc>
+        <w:tc>
+          <w:tcPr>
+            <w:tcW w:w="0" w:type="auto"/>
+            <w:vAlign w:val="center"/>
+            <w:hideMark/>
+          </w:tcPr>
+          <w:p>
+            <w:r>
+              <w:rPr>
+                <w:rStyle w:val="Strong"/>
+              </w:rPr>
+              <w:t>95</w:t>
             </w:r>
           </w:p>
         </w:tc>
@@ -1623,22 +1420,7 @@
             <w:hideMark/>
           </w:tcPr>
           <w:p>
-            <w:pPr>
-              <w:spacing w:after="0" w:line="240" w:lineRule="auto"/>
-              <w:rPr>
-                <w:rFonts w:ascii="Times New Roman" w:eastAsia="Times New Roman" w:hAnsi="Times New Roman" w:cs="Times New Roman"/>
-                <w:sz w:val="24"/>
-                <w:szCs w:val="24"/>
-                <w:lang w:eastAsia="en-IN"/>
-              </w:rPr>
-            </w:pPr>
-            <w:r>
-              <w:rPr>
-                <w:rFonts w:ascii="Times New Roman" w:eastAsia="Times New Roman" w:hAnsi="Times New Roman" w:cs="Times New Roman"/>
-                <w:sz w:val="24"/>
-                <w:szCs w:val="24"/>
-                <w:lang w:eastAsia="en-IN"/>
-              </w:rPr>
+            <w:r>
               <w:t>20</w:t>
             </w:r>
           </w:p>
@@ -1650,49 +1432,19 @@
             <w:hideMark/>
           </w:tcPr>
           <w:p>
-            <w:pPr>
-              <w:spacing w:after="0" w:line="240" w:lineRule="auto"/>
-              <w:rPr>
-                <w:rFonts w:ascii="Times New Roman" w:eastAsia="Times New Roman" w:hAnsi="Times New Roman" w:cs="Times New Roman"/>
-                <w:sz w:val="24"/>
-                <w:szCs w:val="24"/>
-                <w:lang w:eastAsia="en-IN"/>
-              </w:rPr>
-            </w:pPr>
-            <w:r>
-              <w:rPr>
-                <w:rFonts w:ascii="Times New Roman" w:eastAsia="Times New Roman" w:hAnsi="Times New Roman" w:cs="Times New Roman"/>
-                <w:sz w:val="24"/>
-                <w:szCs w:val="24"/>
-                <w:lang w:eastAsia="en-IN"/>
-              </w:rPr>
-              <w:t>0.6308</w:t>
-            </w:r>
-          </w:p>
-        </w:tc>
-        <w:tc>
-          <w:tcPr>
-            <w:tcW w:w="0" w:type="auto"/>
-            <w:vAlign w:val="center"/>
-            <w:hideMark/>
-          </w:tcPr>
-          <w:p>
-            <w:pPr>
-              <w:spacing w:after="0" w:line="240" w:lineRule="auto"/>
-              <w:rPr>
-                <w:rFonts w:ascii="Times New Roman" w:eastAsia="Times New Roman" w:hAnsi="Times New Roman" w:cs="Times New Roman"/>
-                <w:sz w:val="24"/>
-                <w:szCs w:val="24"/>
-                <w:lang w:eastAsia="en-IN"/>
-              </w:rPr>
-            </w:pPr>
-            <w:r>
-              <w:rPr>
-                <w:rFonts w:ascii="Times New Roman" w:eastAsia="Times New Roman" w:hAnsi="Times New Roman" w:cs="Times New Roman"/>
-                <w:sz w:val="24"/>
-                <w:szCs w:val="24"/>
-                <w:lang w:eastAsia="en-IN"/>
-              </w:rPr>
+            <w:r>
+              <w:t>0.3154</w:t>
+            </w:r>
+          </w:p>
+        </w:tc>
+        <w:tc>
+          <w:tcPr>
+            <w:tcW w:w="0" w:type="auto"/>
+            <w:vAlign w:val="center"/>
+            <w:hideMark/>
+          </w:tcPr>
+          <w:p>
+            <w:r>
               <w:t>0.5125</w:t>
             </w:r>
           </w:p>
@@ -1704,52 +1456,23 @@
             <w:hideMark/>
           </w:tcPr>
           <w:p>
-            <w:pPr>
-              <w:spacing w:after="0" w:line="240" w:lineRule="auto"/>
-              <w:rPr>
-                <w:rFonts w:ascii="Times New Roman" w:eastAsia="Times New Roman" w:hAnsi="Times New Roman" w:cs="Times New Roman"/>
-                <w:sz w:val="24"/>
-                <w:szCs w:val="24"/>
-                <w:lang w:eastAsia="en-IN"/>
-              </w:rPr>
-            </w:pPr>
-            <w:r>
-              <w:rPr>
-                <w:rFonts w:ascii="Times New Roman" w:eastAsia="Times New Roman" w:hAnsi="Times New Roman" w:cs="Times New Roman"/>
-                <w:sz w:val="24"/>
-                <w:szCs w:val="24"/>
-                <w:lang w:eastAsia="en-IN"/>
-              </w:rPr>
-              <w:t>0.5716</w:t>
-            </w:r>
-          </w:p>
-        </w:tc>
-        <w:tc>
-          <w:tcPr>
-            <w:tcW w:w="0" w:type="auto"/>
-            <w:vAlign w:val="center"/>
-            <w:hideMark/>
-          </w:tcPr>
-          <w:p>
-            <w:pPr>
-              <w:spacing w:after="0" w:line="240" w:lineRule="auto"/>
-              <w:rPr>
-                <w:rFonts w:ascii="Times New Roman" w:eastAsia="Times New Roman" w:hAnsi="Times New Roman" w:cs="Times New Roman"/>
-                <w:sz w:val="24"/>
-                <w:szCs w:val="24"/>
-                <w:lang w:eastAsia="en-IN"/>
-              </w:rPr>
-            </w:pPr>
-            <w:r>
-              <w:rPr>
-                <w:rFonts w:ascii="Times New Roman" w:eastAsia="Times New Roman" w:hAnsi="Times New Roman" w:cs="Times New Roman"/>
-                <w:b/>
-                <w:bCs/>
-                <w:sz w:val="24"/>
-                <w:szCs w:val="24"/>
-                <w:lang w:eastAsia="en-IN"/>
-              </w:rPr>
-              <w:t>59</w:t>
+            <w:r>
+              <w:t>0.4139</w:t>
+            </w:r>
+          </w:p>
+        </w:tc>
+        <w:tc>
+          <w:tcPr>
+            <w:tcW w:w="0" w:type="auto"/>
+            <w:vAlign w:val="center"/>
+            <w:hideMark/>
+          </w:tcPr>
+          <w:p>
+            <w:r>
+              <w:rPr>
+                <w:rStyle w:val="Strong"/>
+              </w:rPr>
+              <w:t>82</w:t>
             </w:r>
           </w:p>
         </w:tc>
@@ -1765,22 +1488,7 @@
             <w:hideMark/>
           </w:tcPr>
           <w:p>
-            <w:pPr>
-              <w:spacing w:after="0" w:line="240" w:lineRule="auto"/>
-              <w:rPr>
-                <w:rFonts w:ascii="Times New Roman" w:eastAsia="Times New Roman" w:hAnsi="Times New Roman" w:cs="Times New Roman"/>
-                <w:sz w:val="24"/>
-                <w:szCs w:val="24"/>
-                <w:lang w:eastAsia="en-IN"/>
-              </w:rPr>
-            </w:pPr>
-            <w:r>
-              <w:rPr>
-                <w:rFonts w:ascii="Times New Roman" w:eastAsia="Times New Roman" w:hAnsi="Times New Roman" w:cs="Times New Roman"/>
-                <w:sz w:val="24"/>
-                <w:szCs w:val="24"/>
-                <w:lang w:eastAsia="en-IN"/>
-              </w:rPr>
+            <w:r>
               <w:t>30</w:t>
             </w:r>
           </w:p>
@@ -1792,49 +1500,19 @@
             <w:hideMark/>
           </w:tcPr>
           <w:p>
-            <w:pPr>
-              <w:spacing w:after="0" w:line="240" w:lineRule="auto"/>
-              <w:rPr>
-                <w:rFonts w:ascii="Times New Roman" w:eastAsia="Times New Roman" w:hAnsi="Times New Roman" w:cs="Times New Roman"/>
-                <w:sz w:val="24"/>
-                <w:szCs w:val="24"/>
-                <w:lang w:eastAsia="en-IN"/>
-              </w:rPr>
-            </w:pPr>
-            <w:r>
-              <w:rPr>
-                <w:rFonts w:ascii="Times New Roman" w:eastAsia="Times New Roman" w:hAnsi="Times New Roman" w:cs="Times New Roman"/>
-                <w:sz w:val="24"/>
-                <w:szCs w:val="24"/>
-                <w:lang w:eastAsia="en-IN"/>
-              </w:rPr>
-              <w:t>0.7183</w:t>
-            </w:r>
-          </w:p>
-        </w:tc>
-        <w:tc>
-          <w:tcPr>
-            <w:tcW w:w="0" w:type="auto"/>
-            <w:vAlign w:val="center"/>
-            <w:hideMark/>
-          </w:tcPr>
-          <w:p>
-            <w:pPr>
-              <w:spacing w:after="0" w:line="240" w:lineRule="auto"/>
-              <w:rPr>
-                <w:rFonts w:ascii="Times New Roman" w:eastAsia="Times New Roman" w:hAnsi="Times New Roman" w:cs="Times New Roman"/>
-                <w:sz w:val="24"/>
-                <w:szCs w:val="24"/>
-                <w:lang w:eastAsia="en-IN"/>
-              </w:rPr>
-            </w:pPr>
-            <w:r>
-              <w:rPr>
-                <w:rFonts w:ascii="Times New Roman" w:eastAsia="Times New Roman" w:hAnsi="Times New Roman" w:cs="Times New Roman"/>
-                <w:sz w:val="24"/>
-                <w:szCs w:val="24"/>
-                <w:lang w:eastAsia="en-IN"/>
-              </w:rPr>
+            <w:r>
+              <w:t>0.3591</w:t>
+            </w:r>
+          </w:p>
+        </w:tc>
+        <w:tc>
+          <w:tcPr>
+            <w:tcW w:w="0" w:type="auto"/>
+            <w:vAlign w:val="center"/>
+            <w:hideMark/>
+          </w:tcPr>
+          <w:p>
+            <w:r>
               <w:t>0.5279</w:t>
             </w:r>
           </w:p>
@@ -1846,52 +1524,23 @@
             <w:hideMark/>
           </w:tcPr>
           <w:p>
-            <w:pPr>
-              <w:spacing w:after="0" w:line="240" w:lineRule="auto"/>
-              <w:rPr>
-                <w:rFonts w:ascii="Times New Roman" w:eastAsia="Times New Roman" w:hAnsi="Times New Roman" w:cs="Times New Roman"/>
-                <w:sz w:val="24"/>
-                <w:szCs w:val="24"/>
-                <w:lang w:eastAsia="en-IN"/>
-              </w:rPr>
-            </w:pPr>
-            <w:r>
-              <w:rPr>
-                <w:rFonts w:ascii="Times New Roman" w:eastAsia="Times New Roman" w:hAnsi="Times New Roman" w:cs="Times New Roman"/>
-                <w:sz w:val="24"/>
-                <w:szCs w:val="24"/>
-                <w:lang w:eastAsia="en-IN"/>
-              </w:rPr>
-              <w:t>0.6231</w:t>
-            </w:r>
-          </w:p>
-        </w:tc>
-        <w:tc>
-          <w:tcPr>
-            <w:tcW w:w="0" w:type="auto"/>
-            <w:vAlign w:val="center"/>
-            <w:hideMark/>
-          </w:tcPr>
-          <w:p>
-            <w:pPr>
-              <w:spacing w:after="0" w:line="240" w:lineRule="auto"/>
-              <w:rPr>
-                <w:rFonts w:ascii="Times New Roman" w:eastAsia="Times New Roman" w:hAnsi="Times New Roman" w:cs="Times New Roman"/>
-                <w:sz w:val="24"/>
-                <w:szCs w:val="24"/>
-                <w:lang w:eastAsia="en-IN"/>
-              </w:rPr>
-            </w:pPr>
-            <w:r>
-              <w:rPr>
-                <w:rFonts w:ascii="Times New Roman" w:eastAsia="Times New Roman" w:hAnsi="Times New Roman" w:cs="Times New Roman"/>
-                <w:b/>
-                <w:bCs/>
-                <w:sz w:val="24"/>
-                <w:szCs w:val="24"/>
-                <w:lang w:eastAsia="en-IN"/>
-              </w:rPr>
-              <w:t>56</w:t>
+            <w:r>
+              <w:t>0.4435</w:t>
+            </w:r>
+          </w:p>
+        </w:tc>
+        <w:tc>
+          <w:tcPr>
+            <w:tcW w:w="0" w:type="auto"/>
+            <w:vAlign w:val="center"/>
+            <w:hideMark/>
+          </w:tcPr>
+          <w:p>
+            <w:r>
+              <w:rPr>
+                <w:rStyle w:val="Strong"/>
+              </w:rPr>
+              <w:t>69</w:t>
             </w:r>
           </w:p>
         </w:tc>
@@ -1900,8 +1549,16 @@
     <w:p>
       <w:pPr>
         <w:spacing w:before="100" w:beforeAutospacing="1" w:after="100" w:afterAutospacing="1" w:line="240" w:lineRule="auto"/>
-      </w:pPr>
-      <w:r>
+        <w:rPr>
+          <w:sz w:val="24"/>
+          <w:szCs w:val="24"/>
+        </w:rPr>
+      </w:pPr>
+      <w:r>
+        <w:rPr>
+          <w:sz w:val="24"/>
+          <w:szCs w:val="24"/>
+        </w:rPr>
         <w:t>Each configuration was executed five times, and the reported runtime corresponds to the mean execution time. Information loss values remained identical across runs, confirming the deterministic nature of the proposed algorithm.</w:t>
       </w:r>
     </w:p>
@@ -2052,17 +1709,8 @@
           <w:szCs w:val="24"/>
           <w:lang w:eastAsia="en-IN"/>
         </w:rPr>
-        <w:t xml:space="preserve">In contrast, existing scalable anonymization methods such as Distributed Mondrian and numerical clustering-based approaches rely on range partitioning or numerical distance metrics, often leading to excessive categorical generalization and semantic dilution. The </w:t>
-      </w:r>
-      <w:r>
-        <w:rPr>
-          <w:rFonts w:ascii="Times New Roman" w:eastAsia="Times New Roman" w:hAnsi="Times New Roman" w:cs="Times New Roman"/>
-          <w:sz w:val="24"/>
-          <w:szCs w:val="24"/>
-          <w:lang w:eastAsia="en-IN"/>
-        </w:rPr>
         <w:lastRenderedPageBreak/>
-        <w:t>proposed method avoids this limitation by decoupling semantic clustering from numerical generalization.</w:t>
+        <w:t>In contrast, existing scalable anonymization methods such as Distributed Mondrian and numerical clustering-based approaches rely on range partitioning or numerical distance metrics, often leading to excessive categorical generalization and semantic dilution. The proposed method avoids this limitation by decoupling semantic clustering from numerical generalization.</w:t>
       </w:r>
     </w:p>
     <w:p>
@@ -2095,8 +1743,16 @@
     <w:p>
       <w:pPr>
         <w:spacing w:before="100" w:beforeAutospacing="1" w:after="100" w:afterAutospacing="1" w:line="240" w:lineRule="auto"/>
-      </w:pPr>
-      <w:r>
+        <w:rPr>
+          <w:sz w:val="24"/>
+          <w:szCs w:val="24"/>
+        </w:rPr>
+      </w:pPr>
+      <w:r>
+        <w:rPr>
+          <w:sz w:val="24"/>
+          <w:szCs w:val="24"/>
+        </w:rPr>
         <w:t>Results of the Proposed Approach on the One-Million Record Dataset</w:t>
       </w:r>
     </w:p>
@@ -2113,11 +1769,11 @@
         <w:tblLook w:val="04A0" w:firstRow="1" w:lastRow="0" w:firstColumn="1" w:lastColumn="0" w:noHBand="0" w:noVBand="1"/>
       </w:tblPr>
       <w:tblGrid>
-        <w:gridCol w:w="315"/>
-        <w:gridCol w:w="1667"/>
-        <w:gridCol w:w="1774"/>
-        <w:gridCol w:w="1134"/>
-        <w:gridCol w:w="1482"/>
+        <w:gridCol w:w="299"/>
+        <w:gridCol w:w="1437"/>
+        <w:gridCol w:w="1519"/>
+        <w:gridCol w:w="963"/>
+        <w:gridCol w:w="1309"/>
       </w:tblGrid>
       <w:tr>
         <w:trPr>
@@ -2132,25 +1788,16 @@
           </w:tcPr>
           <w:p>
             <w:pPr>
-              <w:spacing w:after="0" w:line="240" w:lineRule="auto"/>
               <w:jc w:val="center"/>
               <w:rPr>
-                <w:rFonts w:ascii="Times New Roman" w:eastAsia="Times New Roman" w:hAnsi="Times New Roman" w:cs="Times New Roman"/>
                 <w:b/>
                 <w:bCs/>
-                <w:sz w:val="24"/>
-                <w:szCs w:val="24"/>
-                <w:lang w:eastAsia="en-IN"/>
-              </w:rPr>
-            </w:pPr>
-            <w:r>
-              <w:rPr>
-                <w:rFonts w:ascii="Times New Roman" w:eastAsia="Times New Roman" w:hAnsi="Times New Roman" w:cs="Times New Roman"/>
+              </w:rPr>
+            </w:pPr>
+            <w:r>
+              <w:rPr>
                 <w:b/>
                 <w:bCs/>
-                <w:sz w:val="24"/>
-                <w:szCs w:val="24"/>
-                <w:lang w:eastAsia="en-IN"/>
               </w:rPr>
               <w:t>k</w:t>
             </w:r>
@@ -2164,25 +1811,16 @@
           </w:tcPr>
           <w:p>
             <w:pPr>
-              <w:spacing w:after="0" w:line="240" w:lineRule="auto"/>
               <w:jc w:val="center"/>
               <w:rPr>
-                <w:rFonts w:ascii="Times New Roman" w:eastAsia="Times New Roman" w:hAnsi="Times New Roman" w:cs="Times New Roman"/>
                 <w:b/>
                 <w:bCs/>
-                <w:sz w:val="24"/>
-                <w:szCs w:val="24"/>
-                <w:lang w:eastAsia="en-IN"/>
-              </w:rPr>
-            </w:pPr>
-            <w:r>
-              <w:rPr>
-                <w:rFonts w:ascii="Times New Roman" w:eastAsia="Times New Roman" w:hAnsi="Times New Roman" w:cs="Times New Roman"/>
+              </w:rPr>
+            </w:pPr>
+            <w:r>
+              <w:rPr>
                 <w:b/>
                 <w:bCs/>
-                <w:sz w:val="24"/>
-                <w:szCs w:val="24"/>
-                <w:lang w:eastAsia="en-IN"/>
               </w:rPr>
               <w:t>Numerical Loss</w:t>
             </w:r>
@@ -2196,25 +1834,16 @@
           </w:tcPr>
           <w:p>
             <w:pPr>
-              <w:spacing w:after="0" w:line="240" w:lineRule="auto"/>
               <w:jc w:val="center"/>
               <w:rPr>
-                <w:rFonts w:ascii="Times New Roman" w:eastAsia="Times New Roman" w:hAnsi="Times New Roman" w:cs="Times New Roman"/>
                 <w:b/>
                 <w:bCs/>
-                <w:sz w:val="24"/>
-                <w:szCs w:val="24"/>
-                <w:lang w:eastAsia="en-IN"/>
-              </w:rPr>
-            </w:pPr>
-            <w:r>
-              <w:rPr>
-                <w:rFonts w:ascii="Times New Roman" w:eastAsia="Times New Roman" w:hAnsi="Times New Roman" w:cs="Times New Roman"/>
+              </w:rPr>
+            </w:pPr>
+            <w:r>
+              <w:rPr>
                 <w:b/>
                 <w:bCs/>
-                <w:sz w:val="24"/>
-                <w:szCs w:val="24"/>
-                <w:lang w:eastAsia="en-IN"/>
               </w:rPr>
               <w:t>Categorical Loss</w:t>
             </w:r>
@@ -2228,25 +1857,16 @@
           </w:tcPr>
           <w:p>
             <w:pPr>
-              <w:spacing w:after="0" w:line="240" w:lineRule="auto"/>
               <w:jc w:val="center"/>
               <w:rPr>
-                <w:rFonts w:ascii="Times New Roman" w:eastAsia="Times New Roman" w:hAnsi="Times New Roman" w:cs="Times New Roman"/>
                 <w:b/>
                 <w:bCs/>
-                <w:sz w:val="24"/>
-                <w:szCs w:val="24"/>
-                <w:lang w:eastAsia="en-IN"/>
-              </w:rPr>
-            </w:pPr>
-            <w:r>
-              <w:rPr>
-                <w:rFonts w:ascii="Times New Roman" w:eastAsia="Times New Roman" w:hAnsi="Times New Roman" w:cs="Times New Roman"/>
+              </w:rPr>
+            </w:pPr>
+            <w:r>
+              <w:rPr>
                 <w:b/>
                 <w:bCs/>
-                <w:sz w:val="24"/>
-                <w:szCs w:val="24"/>
-                <w:lang w:eastAsia="en-IN"/>
               </w:rPr>
               <w:t>Total Loss</w:t>
             </w:r>
@@ -2260,49 +1880,32 @@
           </w:tcPr>
           <w:p>
             <w:pPr>
-              <w:spacing w:after="0" w:line="240" w:lineRule="auto"/>
               <w:jc w:val="center"/>
               <w:rPr>
-                <w:rFonts w:ascii="Times New Roman" w:eastAsia="Times New Roman" w:hAnsi="Times New Roman" w:cs="Times New Roman"/>
                 <w:b/>
                 <w:bCs/>
-                <w:sz w:val="24"/>
-                <w:szCs w:val="24"/>
-                <w:lang w:eastAsia="en-IN"/>
-              </w:rPr>
-            </w:pPr>
-            <w:r>
-              <w:rPr>
-                <w:rFonts w:ascii="Times New Roman" w:eastAsia="Times New Roman" w:hAnsi="Times New Roman" w:cs="Times New Roman"/>
+              </w:rPr>
+            </w:pPr>
+            <w:r>
+              <w:rPr>
                 <w:b/>
                 <w:bCs/>
-                <w:sz w:val="24"/>
-                <w:szCs w:val="24"/>
-                <w:lang w:eastAsia="en-IN"/>
               </w:rPr>
               <w:t>Runtime (</w:t>
             </w:r>
             <w:proofErr w:type="spellStart"/>
             <w:r>
               <w:rPr>
-                <w:rFonts w:ascii="Times New Roman" w:eastAsia="Times New Roman" w:hAnsi="Times New Roman" w:cs="Times New Roman"/>
                 <w:b/>
                 <w:bCs/>
-                <w:sz w:val="24"/>
-                <w:szCs w:val="24"/>
-                <w:lang w:eastAsia="en-IN"/>
               </w:rPr>
               <w:t>ms</w:t>
             </w:r>
             <w:proofErr w:type="spellEnd"/>
             <w:r>
               <w:rPr>
-                <w:rFonts w:ascii="Times New Roman" w:eastAsia="Times New Roman" w:hAnsi="Times New Roman" w:cs="Times New Roman"/>
                 <w:b/>
                 <w:bCs/>
-                <w:sz w:val="24"/>
-                <w:szCs w:val="24"/>
-                <w:lang w:eastAsia="en-IN"/>
               </w:rPr>
               <w:t>)</w:t>
             </w:r>
@@ -2320,22 +1923,7 @@
             <w:hideMark/>
           </w:tcPr>
           <w:p>
-            <w:pPr>
-              <w:spacing w:after="0" w:line="240" w:lineRule="auto"/>
-              <w:rPr>
-                <w:rFonts w:ascii="Times New Roman" w:eastAsia="Times New Roman" w:hAnsi="Times New Roman" w:cs="Times New Roman"/>
-                <w:sz w:val="24"/>
-                <w:szCs w:val="24"/>
-                <w:lang w:eastAsia="en-IN"/>
-              </w:rPr>
-            </w:pPr>
-            <w:r>
-              <w:rPr>
-                <w:rFonts w:ascii="Times New Roman" w:eastAsia="Times New Roman" w:hAnsi="Times New Roman" w:cs="Times New Roman"/>
-                <w:sz w:val="24"/>
-                <w:szCs w:val="24"/>
-                <w:lang w:eastAsia="en-IN"/>
-              </w:rPr>
+            <w:r>
               <w:t>5</w:t>
             </w:r>
           </w:p>
@@ -2347,49 +1935,19 @@
             <w:hideMark/>
           </w:tcPr>
           <w:p>
-            <w:pPr>
-              <w:spacing w:after="0" w:line="240" w:lineRule="auto"/>
-              <w:rPr>
-                <w:rFonts w:ascii="Times New Roman" w:eastAsia="Times New Roman" w:hAnsi="Times New Roman" w:cs="Times New Roman"/>
-                <w:sz w:val="24"/>
-                <w:szCs w:val="24"/>
-                <w:lang w:eastAsia="en-IN"/>
-              </w:rPr>
-            </w:pPr>
-            <w:r>
-              <w:rPr>
-                <w:rFonts w:ascii="Times New Roman" w:eastAsia="Times New Roman" w:hAnsi="Times New Roman" w:cs="Times New Roman"/>
-                <w:sz w:val="24"/>
-                <w:szCs w:val="24"/>
-                <w:lang w:eastAsia="en-IN"/>
-              </w:rPr>
-              <w:t>0.8877</w:t>
-            </w:r>
-          </w:p>
-        </w:tc>
-        <w:tc>
-          <w:tcPr>
-            <w:tcW w:w="0" w:type="auto"/>
-            <w:vAlign w:val="center"/>
-            <w:hideMark/>
-          </w:tcPr>
-          <w:p>
-            <w:pPr>
-              <w:spacing w:after="0" w:line="240" w:lineRule="auto"/>
-              <w:rPr>
-                <w:rFonts w:ascii="Times New Roman" w:eastAsia="Times New Roman" w:hAnsi="Times New Roman" w:cs="Times New Roman"/>
-                <w:sz w:val="24"/>
-                <w:szCs w:val="24"/>
-                <w:lang w:eastAsia="en-IN"/>
-              </w:rPr>
-            </w:pPr>
-            <w:r>
-              <w:rPr>
-                <w:rFonts w:ascii="Times New Roman" w:eastAsia="Times New Roman" w:hAnsi="Times New Roman" w:cs="Times New Roman"/>
-                <w:sz w:val="24"/>
-                <w:szCs w:val="24"/>
-                <w:lang w:eastAsia="en-IN"/>
-              </w:rPr>
+            <w:r>
+              <w:t>0.4438</w:t>
+            </w:r>
+          </w:p>
+        </w:tc>
+        <w:tc>
+          <w:tcPr>
+            <w:tcW w:w="0" w:type="auto"/>
+            <w:vAlign w:val="center"/>
+            <w:hideMark/>
+          </w:tcPr>
+          <w:p>
+            <w:r>
               <w:t>0.4618</w:t>
             </w:r>
           </w:p>
@@ -2401,52 +1959,23 @@
             <w:hideMark/>
           </w:tcPr>
           <w:p>
-            <w:pPr>
-              <w:spacing w:after="0" w:line="240" w:lineRule="auto"/>
-              <w:rPr>
-                <w:rFonts w:ascii="Times New Roman" w:eastAsia="Times New Roman" w:hAnsi="Times New Roman" w:cs="Times New Roman"/>
-                <w:sz w:val="24"/>
-                <w:szCs w:val="24"/>
-                <w:lang w:eastAsia="en-IN"/>
-              </w:rPr>
-            </w:pPr>
-            <w:r>
-              <w:rPr>
-                <w:rFonts w:ascii="Times New Roman" w:eastAsia="Times New Roman" w:hAnsi="Times New Roman" w:cs="Times New Roman"/>
-                <w:sz w:val="24"/>
-                <w:szCs w:val="24"/>
-                <w:lang w:eastAsia="en-IN"/>
-              </w:rPr>
-              <w:t>0.6748</w:t>
-            </w:r>
-          </w:p>
-        </w:tc>
-        <w:tc>
-          <w:tcPr>
-            <w:tcW w:w="0" w:type="auto"/>
-            <w:vAlign w:val="center"/>
-            <w:hideMark/>
-          </w:tcPr>
-          <w:p>
-            <w:pPr>
-              <w:spacing w:after="0" w:line="240" w:lineRule="auto"/>
-              <w:rPr>
-                <w:rFonts w:ascii="Times New Roman" w:eastAsia="Times New Roman" w:hAnsi="Times New Roman" w:cs="Times New Roman"/>
-                <w:sz w:val="24"/>
-                <w:szCs w:val="24"/>
-                <w:lang w:eastAsia="en-IN"/>
-              </w:rPr>
-            </w:pPr>
-            <w:r>
-              <w:rPr>
-                <w:rFonts w:ascii="Times New Roman" w:eastAsia="Times New Roman" w:hAnsi="Times New Roman" w:cs="Times New Roman"/>
-                <w:b/>
-                <w:bCs/>
-                <w:sz w:val="24"/>
-                <w:szCs w:val="24"/>
-                <w:lang w:eastAsia="en-IN"/>
-              </w:rPr>
-              <w:t>2,271</w:t>
+            <w:r>
+              <w:t>0.4528</w:t>
+            </w:r>
+          </w:p>
+        </w:tc>
+        <w:tc>
+          <w:tcPr>
+            <w:tcW w:w="0" w:type="auto"/>
+            <w:vAlign w:val="center"/>
+            <w:hideMark/>
+          </w:tcPr>
+          <w:p>
+            <w:r>
+              <w:rPr>
+                <w:rStyle w:val="Strong"/>
+              </w:rPr>
+              <w:t>3062</w:t>
             </w:r>
           </w:p>
         </w:tc>
@@ -2462,22 +1991,7 @@
             <w:hideMark/>
           </w:tcPr>
           <w:p>
-            <w:pPr>
-              <w:spacing w:after="0" w:line="240" w:lineRule="auto"/>
-              <w:rPr>
-                <w:rFonts w:ascii="Times New Roman" w:eastAsia="Times New Roman" w:hAnsi="Times New Roman" w:cs="Times New Roman"/>
-                <w:sz w:val="24"/>
-                <w:szCs w:val="24"/>
-                <w:lang w:eastAsia="en-IN"/>
-              </w:rPr>
-            </w:pPr>
-            <w:r>
-              <w:rPr>
-                <w:rFonts w:ascii="Times New Roman" w:eastAsia="Times New Roman" w:hAnsi="Times New Roman" w:cs="Times New Roman"/>
-                <w:sz w:val="24"/>
-                <w:szCs w:val="24"/>
-                <w:lang w:eastAsia="en-IN"/>
-              </w:rPr>
+            <w:r>
               <w:t>10</w:t>
             </w:r>
           </w:p>
@@ -2489,49 +2003,19 @@
             <w:hideMark/>
           </w:tcPr>
           <w:p>
-            <w:pPr>
-              <w:spacing w:after="0" w:line="240" w:lineRule="auto"/>
-              <w:rPr>
-                <w:rFonts w:ascii="Times New Roman" w:eastAsia="Times New Roman" w:hAnsi="Times New Roman" w:cs="Times New Roman"/>
-                <w:sz w:val="24"/>
-                <w:szCs w:val="24"/>
-                <w:lang w:eastAsia="en-IN"/>
-              </w:rPr>
-            </w:pPr>
-            <w:r>
-              <w:rPr>
-                <w:rFonts w:ascii="Times New Roman" w:eastAsia="Times New Roman" w:hAnsi="Times New Roman" w:cs="Times New Roman"/>
-                <w:sz w:val="24"/>
-                <w:szCs w:val="24"/>
-                <w:lang w:eastAsia="en-IN"/>
-              </w:rPr>
-              <w:t>1.0958</w:t>
-            </w:r>
-          </w:p>
-        </w:tc>
-        <w:tc>
-          <w:tcPr>
-            <w:tcW w:w="0" w:type="auto"/>
-            <w:vAlign w:val="center"/>
-            <w:hideMark/>
-          </w:tcPr>
-          <w:p>
-            <w:pPr>
-              <w:spacing w:after="0" w:line="240" w:lineRule="auto"/>
-              <w:rPr>
-                <w:rFonts w:ascii="Times New Roman" w:eastAsia="Times New Roman" w:hAnsi="Times New Roman" w:cs="Times New Roman"/>
-                <w:sz w:val="24"/>
-                <w:szCs w:val="24"/>
-                <w:lang w:eastAsia="en-IN"/>
-              </w:rPr>
-            </w:pPr>
-            <w:r>
-              <w:rPr>
-                <w:rFonts w:ascii="Times New Roman" w:eastAsia="Times New Roman" w:hAnsi="Times New Roman" w:cs="Times New Roman"/>
-                <w:sz w:val="24"/>
-                <w:szCs w:val="24"/>
-                <w:lang w:eastAsia="en-IN"/>
-              </w:rPr>
+            <w:r>
+              <w:t>0.5479</w:t>
+            </w:r>
+          </w:p>
+        </w:tc>
+        <w:tc>
+          <w:tcPr>
+            <w:tcW w:w="0" w:type="auto"/>
+            <w:vAlign w:val="center"/>
+            <w:hideMark/>
+          </w:tcPr>
+          <w:p>
+            <w:r>
               <w:t>0.4664</w:t>
             </w:r>
           </w:p>
@@ -2543,52 +2027,23 @@
             <w:hideMark/>
           </w:tcPr>
           <w:p>
-            <w:pPr>
-              <w:spacing w:after="0" w:line="240" w:lineRule="auto"/>
-              <w:rPr>
-                <w:rFonts w:ascii="Times New Roman" w:eastAsia="Times New Roman" w:hAnsi="Times New Roman" w:cs="Times New Roman"/>
-                <w:sz w:val="24"/>
-                <w:szCs w:val="24"/>
-                <w:lang w:eastAsia="en-IN"/>
-              </w:rPr>
-            </w:pPr>
-            <w:r>
-              <w:rPr>
-                <w:rFonts w:ascii="Times New Roman" w:eastAsia="Times New Roman" w:hAnsi="Times New Roman" w:cs="Times New Roman"/>
-                <w:sz w:val="24"/>
-                <w:szCs w:val="24"/>
-                <w:lang w:eastAsia="en-IN"/>
-              </w:rPr>
-              <w:t>0.7811</w:t>
-            </w:r>
-          </w:p>
-        </w:tc>
-        <w:tc>
-          <w:tcPr>
-            <w:tcW w:w="0" w:type="auto"/>
-            <w:vAlign w:val="center"/>
-            <w:hideMark/>
-          </w:tcPr>
-          <w:p>
-            <w:pPr>
-              <w:spacing w:after="0" w:line="240" w:lineRule="auto"/>
-              <w:rPr>
-                <w:rFonts w:ascii="Times New Roman" w:eastAsia="Times New Roman" w:hAnsi="Times New Roman" w:cs="Times New Roman"/>
-                <w:sz w:val="24"/>
-                <w:szCs w:val="24"/>
-                <w:lang w:eastAsia="en-IN"/>
-              </w:rPr>
-            </w:pPr>
-            <w:r>
-              <w:rPr>
-                <w:rFonts w:ascii="Times New Roman" w:eastAsia="Times New Roman" w:hAnsi="Times New Roman" w:cs="Times New Roman"/>
-                <w:b/>
-                <w:bCs/>
-                <w:sz w:val="24"/>
-                <w:szCs w:val="24"/>
-                <w:lang w:eastAsia="en-IN"/>
-              </w:rPr>
-              <w:t>2,105</w:t>
+            <w:r>
+              <w:t>0.5071</w:t>
+            </w:r>
+          </w:p>
+        </w:tc>
+        <w:tc>
+          <w:tcPr>
+            <w:tcW w:w="0" w:type="auto"/>
+            <w:vAlign w:val="center"/>
+            <w:hideMark/>
+          </w:tcPr>
+          <w:p>
+            <w:r>
+              <w:rPr>
+                <w:rStyle w:val="Strong"/>
+              </w:rPr>
+              <w:t>2541</w:t>
             </w:r>
           </w:p>
         </w:tc>
@@ -2604,22 +2059,7 @@
             <w:hideMark/>
           </w:tcPr>
           <w:p>
-            <w:pPr>
-              <w:spacing w:after="0" w:line="240" w:lineRule="auto"/>
-              <w:rPr>
-                <w:rFonts w:ascii="Times New Roman" w:eastAsia="Times New Roman" w:hAnsi="Times New Roman" w:cs="Times New Roman"/>
-                <w:sz w:val="24"/>
-                <w:szCs w:val="24"/>
-                <w:lang w:eastAsia="en-IN"/>
-              </w:rPr>
-            </w:pPr>
-            <w:r>
-              <w:rPr>
-                <w:rFonts w:ascii="Times New Roman" w:eastAsia="Times New Roman" w:hAnsi="Times New Roman" w:cs="Times New Roman"/>
-                <w:sz w:val="24"/>
-                <w:szCs w:val="24"/>
-                <w:lang w:eastAsia="en-IN"/>
-              </w:rPr>
+            <w:r>
               <w:t>20</w:t>
             </w:r>
           </w:p>
@@ -2631,49 +2071,19 @@
             <w:hideMark/>
           </w:tcPr>
           <w:p>
-            <w:pPr>
-              <w:spacing w:after="0" w:line="240" w:lineRule="auto"/>
-              <w:rPr>
-                <w:rFonts w:ascii="Times New Roman" w:eastAsia="Times New Roman" w:hAnsi="Times New Roman" w:cs="Times New Roman"/>
-                <w:sz w:val="24"/>
-                <w:szCs w:val="24"/>
-                <w:lang w:eastAsia="en-IN"/>
-              </w:rPr>
-            </w:pPr>
-            <w:r>
-              <w:rPr>
-                <w:rFonts w:ascii="Times New Roman" w:eastAsia="Times New Roman" w:hAnsi="Times New Roman" w:cs="Times New Roman"/>
-                <w:sz w:val="24"/>
-                <w:szCs w:val="24"/>
-                <w:lang w:eastAsia="en-IN"/>
-              </w:rPr>
-              <w:t>1.2336</w:t>
-            </w:r>
-          </w:p>
-        </w:tc>
-        <w:tc>
-          <w:tcPr>
-            <w:tcW w:w="0" w:type="auto"/>
-            <w:vAlign w:val="center"/>
-            <w:hideMark/>
-          </w:tcPr>
-          <w:p>
-            <w:pPr>
-              <w:spacing w:after="0" w:line="240" w:lineRule="auto"/>
-              <w:rPr>
-                <w:rFonts w:ascii="Times New Roman" w:eastAsia="Times New Roman" w:hAnsi="Times New Roman" w:cs="Times New Roman"/>
-                <w:sz w:val="24"/>
-                <w:szCs w:val="24"/>
-                <w:lang w:eastAsia="en-IN"/>
-              </w:rPr>
-            </w:pPr>
-            <w:r>
-              <w:rPr>
-                <w:rFonts w:ascii="Times New Roman" w:eastAsia="Times New Roman" w:hAnsi="Times New Roman" w:cs="Times New Roman"/>
-                <w:sz w:val="24"/>
-                <w:szCs w:val="24"/>
-                <w:lang w:eastAsia="en-IN"/>
-              </w:rPr>
+            <w:r>
+              <w:t>0.6168</w:t>
+            </w:r>
+          </w:p>
+        </w:tc>
+        <w:tc>
+          <w:tcPr>
+            <w:tcW w:w="0" w:type="auto"/>
+            <w:vAlign w:val="center"/>
+            <w:hideMark/>
+          </w:tcPr>
+          <w:p>
+            <w:r>
               <w:t>0.4752</w:t>
             </w:r>
           </w:p>
@@ -2685,52 +2095,23 @@
             <w:hideMark/>
           </w:tcPr>
           <w:p>
-            <w:pPr>
-              <w:spacing w:after="0" w:line="240" w:lineRule="auto"/>
-              <w:rPr>
-                <w:rFonts w:ascii="Times New Roman" w:eastAsia="Times New Roman" w:hAnsi="Times New Roman" w:cs="Times New Roman"/>
-                <w:sz w:val="24"/>
-                <w:szCs w:val="24"/>
-                <w:lang w:eastAsia="en-IN"/>
-              </w:rPr>
-            </w:pPr>
-            <w:r>
-              <w:rPr>
-                <w:rFonts w:ascii="Times New Roman" w:eastAsia="Times New Roman" w:hAnsi="Times New Roman" w:cs="Times New Roman"/>
-                <w:sz w:val="24"/>
-                <w:szCs w:val="24"/>
-                <w:lang w:eastAsia="en-IN"/>
-              </w:rPr>
-              <w:t>0.8544</w:t>
-            </w:r>
-          </w:p>
-        </w:tc>
-        <w:tc>
-          <w:tcPr>
-            <w:tcW w:w="0" w:type="auto"/>
-            <w:vAlign w:val="center"/>
-            <w:hideMark/>
-          </w:tcPr>
-          <w:p>
-            <w:pPr>
-              <w:spacing w:after="0" w:line="240" w:lineRule="auto"/>
-              <w:rPr>
-                <w:rFonts w:ascii="Times New Roman" w:eastAsia="Times New Roman" w:hAnsi="Times New Roman" w:cs="Times New Roman"/>
-                <w:sz w:val="24"/>
-                <w:szCs w:val="24"/>
-                <w:lang w:eastAsia="en-IN"/>
-              </w:rPr>
-            </w:pPr>
-            <w:r>
-              <w:rPr>
-                <w:rFonts w:ascii="Times New Roman" w:eastAsia="Times New Roman" w:hAnsi="Times New Roman" w:cs="Times New Roman"/>
-                <w:b/>
-                <w:bCs/>
-                <w:sz w:val="24"/>
-                <w:szCs w:val="24"/>
-                <w:lang w:eastAsia="en-IN"/>
-              </w:rPr>
-              <w:t>2,011</w:t>
+            <w:r>
+              <w:t>0.5460</w:t>
+            </w:r>
+          </w:p>
+        </w:tc>
+        <w:tc>
+          <w:tcPr>
+            <w:tcW w:w="0" w:type="auto"/>
+            <w:vAlign w:val="center"/>
+            <w:hideMark/>
+          </w:tcPr>
+          <w:p>
+            <w:r>
+              <w:rPr>
+                <w:rStyle w:val="Strong"/>
+              </w:rPr>
+              <w:t>2555</w:t>
             </w:r>
           </w:p>
         </w:tc>
@@ -2746,22 +2127,7 @@
             <w:hideMark/>
           </w:tcPr>
           <w:p>
-            <w:pPr>
-              <w:spacing w:after="0" w:line="240" w:lineRule="auto"/>
-              <w:rPr>
-                <w:rFonts w:ascii="Times New Roman" w:eastAsia="Times New Roman" w:hAnsi="Times New Roman" w:cs="Times New Roman"/>
-                <w:sz w:val="24"/>
-                <w:szCs w:val="24"/>
-                <w:lang w:eastAsia="en-IN"/>
-              </w:rPr>
-            </w:pPr>
-            <w:r>
-              <w:rPr>
-                <w:rFonts w:ascii="Times New Roman" w:eastAsia="Times New Roman" w:hAnsi="Times New Roman" w:cs="Times New Roman"/>
-                <w:sz w:val="24"/>
-                <w:szCs w:val="24"/>
-                <w:lang w:eastAsia="en-IN"/>
-              </w:rPr>
+            <w:r>
               <w:t>30</w:t>
             </w:r>
           </w:p>
@@ -2773,49 +2139,19 @@
             <w:hideMark/>
           </w:tcPr>
           <w:p>
-            <w:pPr>
-              <w:spacing w:after="0" w:line="240" w:lineRule="auto"/>
-              <w:rPr>
-                <w:rFonts w:ascii="Times New Roman" w:eastAsia="Times New Roman" w:hAnsi="Times New Roman" w:cs="Times New Roman"/>
-                <w:sz w:val="24"/>
-                <w:szCs w:val="24"/>
-                <w:lang w:eastAsia="en-IN"/>
-              </w:rPr>
-            </w:pPr>
-            <w:r>
-              <w:rPr>
-                <w:rFonts w:ascii="Times New Roman" w:eastAsia="Times New Roman" w:hAnsi="Times New Roman" w:cs="Times New Roman"/>
-                <w:sz w:val="24"/>
-                <w:szCs w:val="24"/>
-                <w:lang w:eastAsia="en-IN"/>
-              </w:rPr>
-              <w:t>1.3019</w:t>
-            </w:r>
-          </w:p>
-        </w:tc>
-        <w:tc>
-          <w:tcPr>
-            <w:tcW w:w="0" w:type="auto"/>
-            <w:vAlign w:val="center"/>
-            <w:hideMark/>
-          </w:tcPr>
-          <w:p>
-            <w:pPr>
-              <w:spacing w:after="0" w:line="240" w:lineRule="auto"/>
-              <w:rPr>
-                <w:rFonts w:ascii="Times New Roman" w:eastAsia="Times New Roman" w:hAnsi="Times New Roman" w:cs="Times New Roman"/>
-                <w:sz w:val="24"/>
-                <w:szCs w:val="24"/>
-                <w:lang w:eastAsia="en-IN"/>
-              </w:rPr>
-            </w:pPr>
-            <w:r>
-              <w:rPr>
-                <w:rFonts w:ascii="Times New Roman" w:eastAsia="Times New Roman" w:hAnsi="Times New Roman" w:cs="Times New Roman"/>
-                <w:sz w:val="24"/>
-                <w:szCs w:val="24"/>
-                <w:lang w:eastAsia="en-IN"/>
-              </w:rPr>
+            <w:r>
+              <w:t>0.6509</w:t>
+            </w:r>
+          </w:p>
+        </w:tc>
+        <w:tc>
+          <w:tcPr>
+            <w:tcW w:w="0" w:type="auto"/>
+            <w:vAlign w:val="center"/>
+            <w:hideMark/>
+          </w:tcPr>
+          <w:p>
+            <w:r>
               <w:t>0.4844</w:t>
             </w:r>
           </w:p>
@@ -2827,52 +2163,23 @@
             <w:hideMark/>
           </w:tcPr>
           <w:p>
-            <w:pPr>
-              <w:spacing w:after="0" w:line="240" w:lineRule="auto"/>
-              <w:rPr>
-                <w:rFonts w:ascii="Times New Roman" w:eastAsia="Times New Roman" w:hAnsi="Times New Roman" w:cs="Times New Roman"/>
-                <w:sz w:val="24"/>
-                <w:szCs w:val="24"/>
-                <w:lang w:eastAsia="en-IN"/>
-              </w:rPr>
-            </w:pPr>
-            <w:r>
-              <w:rPr>
-                <w:rFonts w:ascii="Times New Roman" w:eastAsia="Times New Roman" w:hAnsi="Times New Roman" w:cs="Times New Roman"/>
-                <w:sz w:val="24"/>
-                <w:szCs w:val="24"/>
-                <w:lang w:eastAsia="en-IN"/>
-              </w:rPr>
-              <w:t>0.8932</w:t>
-            </w:r>
-          </w:p>
-        </w:tc>
-        <w:tc>
-          <w:tcPr>
-            <w:tcW w:w="0" w:type="auto"/>
-            <w:vAlign w:val="center"/>
-            <w:hideMark/>
-          </w:tcPr>
-          <w:p>
-            <w:pPr>
-              <w:spacing w:after="0" w:line="240" w:lineRule="auto"/>
-              <w:rPr>
-                <w:rFonts w:ascii="Times New Roman" w:eastAsia="Times New Roman" w:hAnsi="Times New Roman" w:cs="Times New Roman"/>
-                <w:sz w:val="24"/>
-                <w:szCs w:val="24"/>
-                <w:lang w:eastAsia="en-IN"/>
-              </w:rPr>
-            </w:pPr>
-            <w:r>
-              <w:rPr>
-                <w:rFonts w:ascii="Times New Roman" w:eastAsia="Times New Roman" w:hAnsi="Times New Roman" w:cs="Times New Roman"/>
-                <w:b/>
-                <w:bCs/>
-                <w:sz w:val="24"/>
-                <w:szCs w:val="24"/>
-                <w:lang w:eastAsia="en-IN"/>
-              </w:rPr>
-              <w:t>2,099</w:t>
+            <w:r>
+              <w:t>0.5677</w:t>
+            </w:r>
+          </w:p>
+        </w:tc>
+        <w:tc>
+          <w:tcPr>
+            <w:tcW w:w="0" w:type="auto"/>
+            <w:vAlign w:val="center"/>
+            <w:hideMark/>
+          </w:tcPr>
+          <w:p>
+            <w:r>
+              <w:rPr>
+                <w:rStyle w:val="Strong"/>
+              </w:rPr>
+              <w:t>2558</w:t>
             </w:r>
           </w:p>
         </w:tc>
@@ -2882,13 +2189,65 @@
       <w:pPr>
         <w:spacing w:before="100" w:beforeAutospacing="1" w:after="100" w:afterAutospacing="1" w:line="240" w:lineRule="auto"/>
         <w:rPr>
-          <w:rFonts w:ascii="Times New Roman" w:eastAsia="Times New Roman" w:hAnsi="Times New Roman" w:cs="Times New Roman"/>
-          <w:sz w:val="24"/>
-          <w:szCs w:val="24"/>
-          <w:lang w:eastAsia="en-IN"/>
-        </w:rPr>
-      </w:pPr>
-      <w:r>
+          <w:sz w:val="24"/>
+          <w:szCs w:val="24"/>
+        </w:rPr>
+      </w:pPr>
+      <w:r>
+        <w:rPr>
+          <w:sz w:val="24"/>
+          <w:szCs w:val="24"/>
+        </w:rPr>
+        <w:t xml:space="preserve">At million-record scale, runtime stabilizes for larger values of k. Minor non-monotonic variations between k = 20 and k = 30 are attributable to JVM scheduling, garbage collection, and system-level effects rather than algorithmic complexity, as the proposed method exhibits near </w:t>
+      </w:r>
+      <w:proofErr w:type="gramStart"/>
+      <w:r>
+        <w:rPr>
+          <w:sz w:val="24"/>
+          <w:szCs w:val="24"/>
+        </w:rPr>
+        <w:t>O(</w:t>
+      </w:r>
+      <w:proofErr w:type="gramEnd"/>
+      <w:r>
+        <w:rPr>
+          <w:sz w:val="24"/>
+          <w:szCs w:val="24"/>
+        </w:rPr>
+        <w:t xml:space="preserve">n log n) </w:t>
+      </w:r>
+      <w:proofErr w:type="spellStart"/>
+      <w:r>
+        <w:rPr>
+          <w:sz w:val="24"/>
+          <w:szCs w:val="24"/>
+        </w:rPr>
+        <w:t>behavior</w:t>
+      </w:r>
+      <w:proofErr w:type="spellEnd"/>
+      <w:r>
+        <w:rPr>
+          <w:sz w:val="24"/>
+          <w:szCs w:val="24"/>
+        </w:rPr>
+        <w:t>.</w:t>
+      </w:r>
+    </w:p>
+    <w:p>
+      <w:pPr>
+        <w:spacing w:before="100" w:beforeAutospacing="1" w:after="100" w:afterAutospacing="1" w:line="240" w:lineRule="auto"/>
+        <w:rPr>
+          <w:rFonts w:ascii="Times New Roman" w:eastAsia="Times New Roman" w:hAnsi="Times New Roman" w:cs="Times New Roman"/>
+          <w:sz w:val="24"/>
+          <w:szCs w:val="24"/>
+          <w:lang w:eastAsia="en-IN"/>
+        </w:rPr>
+      </w:pPr>
+      <w:r>
+        <w:rPr>
+          <w:sz w:val="24"/>
+          <w:szCs w:val="24"/>
+        </w:rPr>
         <w:t>Runtime values correspond to the mean of five independent executions. Minor variations across runs are attributed to JVM scheduling and operating system effects.</w:t>
       </w:r>
     </w:p>
@@ -3005,6 +2364,7 @@
           <w:sz w:val="24"/>
           <w:szCs w:val="24"/>
         </w:rPr>
+        <w:lastRenderedPageBreak/>
         <w:t>All comparisons are made at equivalent k values and reported dataset configurations, ensuring consistency with the original experimental settings of the respective baseline methods.</w:t>
       </w:r>
     </w:p>
@@ -3062,7 +2422,6 @@
           <w:b/>
           <w:bCs/>
         </w:rPr>
-        <w:lastRenderedPageBreak/>
         <w:t>Table X: Comparison on Adult Dataset (Reported vs. Experimental Results)</w:t>
       </w:r>
     </w:p>
@@ -3090,12 +2449,12 @@
         <w:tblLook w:val="04A0" w:firstRow="1" w:lastRow="0" w:firstColumn="1" w:lastColumn="0" w:noHBand="0" w:noVBand="1"/>
       </w:tblPr>
       <w:tblGrid>
-        <w:gridCol w:w="2566"/>
+        <w:gridCol w:w="2552"/>
         <w:gridCol w:w="300"/>
-        <w:gridCol w:w="1275"/>
-        <w:gridCol w:w="1194"/>
-        <w:gridCol w:w="1262"/>
-        <w:gridCol w:w="954"/>
+        <w:gridCol w:w="1268"/>
+        <w:gridCol w:w="1188"/>
+        <w:gridCol w:w="1256"/>
+        <w:gridCol w:w="987"/>
         <w:gridCol w:w="1475"/>
       </w:tblGrid>
       <w:tr>
@@ -3411,7 +2770,7 @@
                 <w:szCs w:val="24"/>
                 <w:lang w:eastAsia="en-IN"/>
               </w:rPr>
-              <w:t>0.3387</w:t>
+              <w:t>0.1694</w:t>
             </w:r>
           </w:p>
         </w:tc>
@@ -3465,34 +2824,43 @@
                 <w:szCs w:val="24"/>
                 <w:lang w:eastAsia="en-IN"/>
               </w:rPr>
-              <w:t>0.4015</w:t>
-            </w:r>
-          </w:p>
-        </w:tc>
-        <w:tc>
-          <w:tcPr>
-            <w:tcW w:w="0" w:type="auto"/>
-            <w:vAlign w:val="center"/>
-            <w:hideMark/>
-          </w:tcPr>
-          <w:p>
-            <w:pPr>
-              <w:spacing w:after="0" w:line="240" w:lineRule="auto"/>
-              <w:rPr>
-                <w:rFonts w:ascii="Times New Roman" w:eastAsia="Times New Roman" w:hAnsi="Times New Roman" w:cs="Times New Roman"/>
-                <w:sz w:val="24"/>
-                <w:szCs w:val="24"/>
-                <w:lang w:eastAsia="en-IN"/>
-              </w:rPr>
-            </w:pPr>
-            <w:r>
-              <w:rPr>
-                <w:rFonts w:ascii="Times New Roman" w:eastAsia="Times New Roman" w:hAnsi="Times New Roman" w:cs="Times New Roman"/>
-                <w:sz w:val="24"/>
-                <w:szCs w:val="24"/>
-                <w:lang w:eastAsia="en-IN"/>
-              </w:rPr>
-              <w:t xml:space="preserve">208 </w:t>
+              <w:t>0.3168</w:t>
+            </w:r>
+          </w:p>
+        </w:tc>
+        <w:tc>
+          <w:tcPr>
+            <w:tcW w:w="0" w:type="auto"/>
+            <w:vAlign w:val="center"/>
+            <w:hideMark/>
+          </w:tcPr>
+          <w:p>
+            <w:pPr>
+              <w:spacing w:after="0" w:line="240" w:lineRule="auto"/>
+              <w:rPr>
+                <w:rFonts w:ascii="Times New Roman" w:eastAsia="Times New Roman" w:hAnsi="Times New Roman" w:cs="Times New Roman"/>
+                <w:sz w:val="24"/>
+                <w:szCs w:val="24"/>
+                <w:lang w:eastAsia="en-IN"/>
+              </w:rPr>
+            </w:pPr>
+            <w:r>
+              <w:rPr>
+                <w:rFonts w:ascii="Times New Roman" w:eastAsia="Times New Roman" w:hAnsi="Times New Roman" w:cs="Times New Roman"/>
+                <w:sz w:val="24"/>
+                <w:szCs w:val="24"/>
+                <w:lang w:eastAsia="en-IN"/>
+              </w:rPr>
+              <w:t>217</w:t>
+            </w:r>
+            <w:r>
+              <w:rPr>
+                <w:rFonts w:ascii="Times New Roman" w:eastAsia="Times New Roman" w:hAnsi="Times New Roman" w:cs="Times New Roman"/>
+                <w:sz w:val="24"/>
+                <w:szCs w:val="24"/>
+                <w:lang w:eastAsia="en-IN"/>
+              </w:rPr>
+              <w:t xml:space="preserve"> </w:t>
             </w:r>
             <w:proofErr w:type="spellStart"/>
             <w:r>
@@ -3699,8 +3067,37 @@
                 <w:szCs w:val="24"/>
                 <w:lang w:eastAsia="en-IN"/>
               </w:rPr>
-              <w:t>~1.4 s</w:t>
-            </w:r>
+              <w:t>~1400</w:t>
+            </w:r>
+            <w:r>
+              <w:rPr>
+                <w:rFonts w:ascii="Times New Roman" w:eastAsia="Times New Roman" w:hAnsi="Times New Roman" w:cs="Times New Roman"/>
+                <w:sz w:val="24"/>
+                <w:szCs w:val="24"/>
+                <w:lang w:eastAsia="en-IN"/>
+              </w:rPr>
+              <w:t xml:space="preserve"> </w:t>
+            </w:r>
+            <w:proofErr w:type="spellStart"/>
+            <w:r>
+              <w:rPr>
+                <w:rFonts w:ascii="Times New Roman" w:eastAsia="Times New Roman" w:hAnsi="Times New Roman" w:cs="Times New Roman"/>
+                <w:sz w:val="24"/>
+                <w:szCs w:val="24"/>
+                <w:lang w:eastAsia="en-IN"/>
+              </w:rPr>
+              <w:t>m</w:t>
+            </w:r>
+            <w:r>
+              <w:rPr>
+                <w:rFonts w:ascii="Times New Roman" w:eastAsia="Times New Roman" w:hAnsi="Times New Roman" w:cs="Times New Roman"/>
+                <w:sz w:val="24"/>
+                <w:szCs w:val="24"/>
+                <w:lang w:eastAsia="en-IN"/>
+              </w:rPr>
+              <w:t>s</w:t>
+            </w:r>
+            <w:proofErr w:type="spellEnd"/>
           </w:p>
         </w:tc>
         <w:tc>
@@ -3893,8 +3290,37 @@
                 <w:szCs w:val="24"/>
                 <w:lang w:eastAsia="en-IN"/>
               </w:rPr>
-              <w:t>~0.9 s</w:t>
-            </w:r>
+              <w:t>~900</w:t>
+            </w:r>
+            <w:r>
+              <w:rPr>
+                <w:rFonts w:ascii="Times New Roman" w:eastAsia="Times New Roman" w:hAnsi="Times New Roman" w:cs="Times New Roman"/>
+                <w:sz w:val="24"/>
+                <w:szCs w:val="24"/>
+                <w:lang w:eastAsia="en-IN"/>
+              </w:rPr>
+              <w:t xml:space="preserve"> </w:t>
+            </w:r>
+            <w:proofErr w:type="spellStart"/>
+            <w:r>
+              <w:rPr>
+                <w:rFonts w:ascii="Times New Roman" w:eastAsia="Times New Roman" w:hAnsi="Times New Roman" w:cs="Times New Roman"/>
+                <w:sz w:val="24"/>
+                <w:szCs w:val="24"/>
+                <w:lang w:eastAsia="en-IN"/>
+              </w:rPr>
+              <w:t>m</w:t>
+            </w:r>
+            <w:r>
+              <w:rPr>
+                <w:rFonts w:ascii="Times New Roman" w:eastAsia="Times New Roman" w:hAnsi="Times New Roman" w:cs="Times New Roman"/>
+                <w:sz w:val="24"/>
+                <w:szCs w:val="24"/>
+                <w:lang w:eastAsia="en-IN"/>
+              </w:rPr>
+              <w:t>s</w:t>
+            </w:r>
+            <w:proofErr w:type="spellEnd"/>
           </w:p>
         </w:tc>
         <w:tc>
@@ -4087,7 +3513,45 @@
                 <w:szCs w:val="24"/>
                 <w:lang w:eastAsia="en-IN"/>
               </w:rPr>
-              <w:t>~0.6 s*</w:t>
+              <w:t>~600</w:t>
+            </w:r>
+            <w:r>
+              <w:rPr>
+                <w:rFonts w:ascii="Times New Roman" w:eastAsia="Times New Roman" w:hAnsi="Times New Roman" w:cs="Times New Roman"/>
+                <w:sz w:val="24"/>
+                <w:szCs w:val="24"/>
+                <w:lang w:eastAsia="en-IN"/>
+              </w:rPr>
+              <w:t xml:space="preserve"> </w:t>
+            </w:r>
+            <w:proofErr w:type="spellStart"/>
+            <w:r>
+              <w:rPr>
+                <w:rFonts w:ascii="Times New Roman" w:eastAsia="Times New Roman" w:hAnsi="Times New Roman" w:cs="Times New Roman"/>
+                <w:sz w:val="24"/>
+                <w:szCs w:val="24"/>
+                <w:lang w:eastAsia="en-IN"/>
+              </w:rPr>
+              <w:t>m</w:t>
+            </w:r>
+            <w:r>
+              <w:rPr>
+                <w:rFonts w:ascii="Times New Roman" w:eastAsia="Times New Roman" w:hAnsi="Times New Roman" w:cs="Times New Roman"/>
+                <w:sz w:val="24"/>
+                <w:szCs w:val="24"/>
+                <w:lang w:eastAsia="en-IN"/>
+              </w:rPr>
+              <w:t>s</w:t>
+            </w:r>
+            <w:proofErr w:type="spellEnd"/>
+            <w:r>
+              <w:rPr>
+                <w:rFonts w:ascii="Times New Roman" w:eastAsia="Times New Roman" w:hAnsi="Times New Roman" w:cs="Times New Roman"/>
+                <w:sz w:val="24"/>
+                <w:szCs w:val="24"/>
+                <w:lang w:eastAsia="en-IN"/>
+              </w:rPr>
+              <w:t>*</w:t>
             </w:r>
           </w:p>
         </w:tc>
@@ -4409,7 +3873,7 @@
                 <w:szCs w:val="24"/>
                 <w:lang w:eastAsia="en-IN"/>
               </w:rPr>
-              <w:t>0.4814</w:t>
+              <w:t>0.2407</w:t>
             </w:r>
           </w:p>
         </w:tc>
@@ -4463,34 +3927,43 @@
                 <w:szCs w:val="24"/>
                 <w:lang w:eastAsia="en-IN"/>
               </w:rPr>
-              <w:t>0.4827</w:t>
-            </w:r>
-          </w:p>
-        </w:tc>
-        <w:tc>
-          <w:tcPr>
-            <w:tcW w:w="0" w:type="auto"/>
-            <w:vAlign w:val="center"/>
-            <w:hideMark/>
-          </w:tcPr>
-          <w:p>
-            <w:pPr>
-              <w:spacing w:after="0" w:line="240" w:lineRule="auto"/>
-              <w:rPr>
-                <w:rFonts w:ascii="Times New Roman" w:eastAsia="Times New Roman" w:hAnsi="Times New Roman" w:cs="Times New Roman"/>
-                <w:sz w:val="24"/>
-                <w:szCs w:val="24"/>
-                <w:lang w:eastAsia="en-IN"/>
-              </w:rPr>
-            </w:pPr>
-            <w:r>
-              <w:rPr>
-                <w:rFonts w:ascii="Times New Roman" w:eastAsia="Times New Roman" w:hAnsi="Times New Roman" w:cs="Times New Roman"/>
-                <w:sz w:val="24"/>
-                <w:szCs w:val="24"/>
-                <w:lang w:eastAsia="en-IN"/>
-              </w:rPr>
-              <w:t xml:space="preserve">56 </w:t>
+              <w:t>0.3623</w:t>
+            </w:r>
+          </w:p>
+        </w:tc>
+        <w:tc>
+          <w:tcPr>
+            <w:tcW w:w="0" w:type="auto"/>
+            <w:vAlign w:val="center"/>
+            <w:hideMark/>
+          </w:tcPr>
+          <w:p>
+            <w:pPr>
+              <w:spacing w:after="0" w:line="240" w:lineRule="auto"/>
+              <w:rPr>
+                <w:rFonts w:ascii="Times New Roman" w:eastAsia="Times New Roman" w:hAnsi="Times New Roman" w:cs="Times New Roman"/>
+                <w:sz w:val="24"/>
+                <w:szCs w:val="24"/>
+                <w:lang w:eastAsia="en-IN"/>
+              </w:rPr>
+            </w:pPr>
+            <w:r>
+              <w:rPr>
+                <w:rFonts w:ascii="Times New Roman" w:eastAsia="Times New Roman" w:hAnsi="Times New Roman" w:cs="Times New Roman"/>
+                <w:sz w:val="24"/>
+                <w:szCs w:val="24"/>
+                <w:lang w:eastAsia="en-IN"/>
+              </w:rPr>
+              <w:t>95</w:t>
+            </w:r>
+            <w:r>
+              <w:rPr>
+                <w:rFonts w:ascii="Times New Roman" w:eastAsia="Times New Roman" w:hAnsi="Times New Roman" w:cs="Times New Roman"/>
+                <w:sz w:val="24"/>
+                <w:szCs w:val="24"/>
+                <w:lang w:eastAsia="en-IN"/>
+              </w:rPr>
+              <w:t xml:space="preserve"> </w:t>
             </w:r>
             <w:proofErr w:type="spellStart"/>
             <w:r>
@@ -4697,8 +4170,37 @@
                 <w:szCs w:val="24"/>
                 <w:lang w:eastAsia="en-IN"/>
               </w:rPr>
-              <w:t>~1.2 s</w:t>
-            </w:r>
+              <w:t>~1200</w:t>
+            </w:r>
+            <w:r>
+              <w:rPr>
+                <w:rFonts w:ascii="Times New Roman" w:eastAsia="Times New Roman" w:hAnsi="Times New Roman" w:cs="Times New Roman"/>
+                <w:sz w:val="24"/>
+                <w:szCs w:val="24"/>
+                <w:lang w:eastAsia="en-IN"/>
+              </w:rPr>
+              <w:t xml:space="preserve"> </w:t>
+            </w:r>
+            <w:proofErr w:type="spellStart"/>
+            <w:r>
+              <w:rPr>
+                <w:rFonts w:ascii="Times New Roman" w:eastAsia="Times New Roman" w:hAnsi="Times New Roman" w:cs="Times New Roman"/>
+                <w:sz w:val="24"/>
+                <w:szCs w:val="24"/>
+                <w:lang w:eastAsia="en-IN"/>
+              </w:rPr>
+              <w:t>m</w:t>
+            </w:r>
+            <w:r>
+              <w:rPr>
+                <w:rFonts w:ascii="Times New Roman" w:eastAsia="Times New Roman" w:hAnsi="Times New Roman" w:cs="Times New Roman"/>
+                <w:sz w:val="24"/>
+                <w:szCs w:val="24"/>
+                <w:lang w:eastAsia="en-IN"/>
+              </w:rPr>
+              <w:t>s</w:t>
+            </w:r>
+            <w:proofErr w:type="spellEnd"/>
           </w:p>
         </w:tc>
         <w:tc>
@@ -4891,8 +4393,37 @@
                 <w:szCs w:val="24"/>
                 <w:lang w:eastAsia="en-IN"/>
               </w:rPr>
-              <w:t>~0.76 s</w:t>
-            </w:r>
+              <w:t>~760</w:t>
+            </w:r>
+            <w:r>
+              <w:rPr>
+                <w:rFonts w:ascii="Times New Roman" w:eastAsia="Times New Roman" w:hAnsi="Times New Roman" w:cs="Times New Roman"/>
+                <w:sz w:val="24"/>
+                <w:szCs w:val="24"/>
+                <w:lang w:eastAsia="en-IN"/>
+              </w:rPr>
+              <w:t xml:space="preserve"> </w:t>
+            </w:r>
+            <w:proofErr w:type="spellStart"/>
+            <w:r>
+              <w:rPr>
+                <w:rFonts w:ascii="Times New Roman" w:eastAsia="Times New Roman" w:hAnsi="Times New Roman" w:cs="Times New Roman"/>
+                <w:sz w:val="24"/>
+                <w:szCs w:val="24"/>
+                <w:lang w:eastAsia="en-IN"/>
+              </w:rPr>
+              <w:t>m</w:t>
+            </w:r>
+            <w:r>
+              <w:rPr>
+                <w:rFonts w:ascii="Times New Roman" w:eastAsia="Times New Roman" w:hAnsi="Times New Roman" w:cs="Times New Roman"/>
+                <w:sz w:val="24"/>
+                <w:szCs w:val="24"/>
+                <w:lang w:eastAsia="en-IN"/>
+              </w:rPr>
+              <w:t>s</w:t>
+            </w:r>
+            <w:proofErr w:type="spellEnd"/>
           </w:p>
         </w:tc>
         <w:tc>
@@ -5085,7 +4616,45 @@
                 <w:szCs w:val="24"/>
                 <w:lang w:eastAsia="en-IN"/>
               </w:rPr>
-              <w:t>~0.59 s*</w:t>
+              <w:t>~590</w:t>
+            </w:r>
+            <w:r>
+              <w:rPr>
+                <w:rFonts w:ascii="Times New Roman" w:eastAsia="Times New Roman" w:hAnsi="Times New Roman" w:cs="Times New Roman"/>
+                <w:sz w:val="24"/>
+                <w:szCs w:val="24"/>
+                <w:lang w:eastAsia="en-IN"/>
+              </w:rPr>
+              <w:t xml:space="preserve"> </w:t>
+            </w:r>
+            <w:proofErr w:type="spellStart"/>
+            <w:r>
+              <w:rPr>
+                <w:rFonts w:ascii="Times New Roman" w:eastAsia="Times New Roman" w:hAnsi="Times New Roman" w:cs="Times New Roman"/>
+                <w:sz w:val="24"/>
+                <w:szCs w:val="24"/>
+                <w:lang w:eastAsia="en-IN"/>
+              </w:rPr>
+              <w:t>m</w:t>
+            </w:r>
+            <w:r>
+              <w:rPr>
+                <w:rFonts w:ascii="Times New Roman" w:eastAsia="Times New Roman" w:hAnsi="Times New Roman" w:cs="Times New Roman"/>
+                <w:sz w:val="24"/>
+                <w:szCs w:val="24"/>
+                <w:lang w:eastAsia="en-IN"/>
+              </w:rPr>
+              <w:t>s</w:t>
+            </w:r>
+            <w:proofErr w:type="spellEnd"/>
+            <w:r>
+              <w:rPr>
+                <w:rFonts w:ascii="Times New Roman" w:eastAsia="Times New Roman" w:hAnsi="Times New Roman" w:cs="Times New Roman"/>
+                <w:sz w:val="24"/>
+                <w:szCs w:val="24"/>
+                <w:lang w:eastAsia="en-IN"/>
+              </w:rPr>
+              <w:t>*</w:t>
             </w:r>
           </w:p>
         </w:tc>
@@ -5379,6 +4948,7 @@
         </w:numPr>
       </w:pPr>
       <w:r>
+        <w:lastRenderedPageBreak/>
         <w:t>Distance-based clustering methods ([3], [6]) treat categorical attributes numerically, resulting in inflated semantic distortion.</w:t>
       </w:r>
     </w:p>
@@ -5424,7 +4994,23 @@
         </w:numPr>
       </w:pPr>
       <w:r>
-        <w:t>Runtime decreases with increasing k for the proposed method due to reduced clustering depth and early termination.</w:t>
+        <w:t xml:space="preserve">Runtime </w:t>
+      </w:r>
+      <w:proofErr w:type="gramStart"/>
+      <w:r>
+        <w:t>decreases</w:t>
+      </w:r>
+      <w:r>
+        <w:t xml:space="preserve"> </w:t>
+      </w:r>
+      <w:bookmarkStart w:id="0" w:name="_GoBack"/>
+      <w:bookmarkEnd w:id="0"/>
+      <w:r>
+        <w:t xml:space="preserve"> with</w:t>
+      </w:r>
+      <w:proofErr w:type="gramEnd"/>
+      <w:r>
+        <w:t xml:space="preserve"> increasing k for the proposed method due to reduced clustering depth and early termination.</w:t>
       </w:r>
     </w:p>
     <w:p>
@@ -5474,7 +5060,6 @@
           <w:szCs w:val="24"/>
           <w:lang w:eastAsia="en-IN"/>
         </w:rPr>
-        <w:lastRenderedPageBreak/>
         <w:t>2) Comparison on the One-Million Record Dataset</w:t>
       </w:r>
     </w:p>
@@ -5862,23 +5447,37 @@
             <w:hideMark/>
           </w:tcPr>
           <w:p>
-            <w:pPr>
-              <w:spacing w:after="0" w:line="240" w:lineRule="auto"/>
-              <w:rPr>
-                <w:rFonts w:ascii="Times New Roman" w:eastAsia="Times New Roman" w:hAnsi="Times New Roman" w:cs="Times New Roman"/>
-                <w:sz w:val="24"/>
-                <w:szCs w:val="24"/>
-                <w:lang w:eastAsia="en-IN"/>
-              </w:rPr>
-            </w:pPr>
-            <w:r>
-              <w:rPr>
-                <w:rFonts w:ascii="Times New Roman" w:eastAsia="Times New Roman" w:hAnsi="Times New Roman" w:cs="Times New Roman"/>
-                <w:sz w:val="24"/>
-                <w:szCs w:val="24"/>
-                <w:lang w:eastAsia="en-IN"/>
-              </w:rPr>
-              <w:t>4.1 s</w:t>
+            <w:r>
+              <w:rPr>
+                <w:rStyle w:val="Strong"/>
+              </w:rPr>
+              <w:t>3</w:t>
+            </w:r>
+            <w:r>
+              <w:rPr>
+                <w:rStyle w:val="Strong"/>
+              </w:rPr>
+              <w:t>.</w:t>
+            </w:r>
+            <w:r>
+              <w:rPr>
+                <w:rStyle w:val="Strong"/>
+              </w:rPr>
+              <w:t>062</w:t>
+            </w:r>
+            <w:r>
+              <w:rPr>
+                <w:rStyle w:val="Strong"/>
+              </w:rPr>
+              <w:t xml:space="preserve"> </w:t>
+            </w:r>
+            <w:r>
+              <w:rPr>
+                <w:rStyle w:val="Strong"/>
+                <w:sz w:val="24"/>
+                <w:szCs w:val="24"/>
+              </w:rPr>
+              <w:t>s</w:t>
             </w:r>
           </w:p>
         </w:tc>
@@ -6714,12 +6313,37 @@
             </w:pPr>
             <w:r>
               <w:rPr>
-                <w:rFonts w:ascii="Times New Roman" w:eastAsia="Times New Roman" w:hAnsi="Times New Roman" w:cs="Times New Roman"/>
-                <w:sz w:val="24"/>
-                <w:szCs w:val="24"/>
-                <w:lang w:eastAsia="en-IN"/>
-              </w:rPr>
-              <w:t>2.7 s</w:t>
+                <w:rStyle w:val="Strong"/>
+              </w:rPr>
+              <w:t>2</w:t>
+            </w:r>
+            <w:r>
+              <w:rPr>
+                <w:rStyle w:val="Strong"/>
+              </w:rPr>
+              <w:t>.</w:t>
+            </w:r>
+            <w:r>
+              <w:rPr>
+                <w:rStyle w:val="Strong"/>
+              </w:rPr>
+              <w:t>558</w:t>
+            </w:r>
+            <w:r>
+              <w:rPr>
+                <w:rStyle w:val="Strong"/>
+              </w:rPr>
+              <w:t xml:space="preserve"> </w:t>
+            </w:r>
+            <w:r>
+              <w:rPr>
+                <w:rFonts w:ascii="Times New Roman" w:eastAsia="Times New Roman" w:hAnsi="Times New Roman" w:cs="Times New Roman"/>
+                <w:b/>
+                <w:sz w:val="24"/>
+                <w:szCs w:val="24"/>
+                <w:lang w:eastAsia="en-IN"/>
+              </w:rPr>
+              <w:t>s</w:t>
             </w:r>
           </w:p>
         </w:tc>
@@ -7133,6 +6757,7 @@
           <w:sz w:val="24"/>
           <w:szCs w:val="24"/>
         </w:rPr>
+        <w:lastRenderedPageBreak/>
         <w:t xml:space="preserve">* </w:t>
       </w:r>
       <w:r>
@@ -7185,7 +6810,6 @@
         <w:pStyle w:val="Heading3"/>
       </w:pPr>
       <w:r>
-        <w:lastRenderedPageBreak/>
         <w:t xml:space="preserve">Key Observations </w:t>
       </w:r>
     </w:p>
@@ -7480,6 +7104,7 @@
           <w:szCs w:val="24"/>
           <w:lang w:eastAsia="en-IN"/>
         </w:rPr>
+        <w:lastRenderedPageBreak/>
         <w:t>Overall, the experimental results demonstrate that the proposed semantic-first anonymization framework outperforms existing clustering- and partitioning-based methods in preserving categorical semantics while maintaining strong runtime efficiency. Unlike numerical-first and distance-based anonymization methods, the proposed approach explicitly exploits DGH-guided sibling relationships and level-wise clustering of categorical attribute combinations. As a result, it achieves consistently lower categorical information loss and scales efficiently to million-record datasets, making it suitable for practical privacy-preserving data publishing scenarios.</w:t>
       </w:r>
     </w:p>
@@ -7507,14 +7132,11 @@
           <w:szCs w:val="28"/>
         </w:rPr>
       </w:pPr>
-      <w:bookmarkStart w:id="0" w:name="_GoBack"/>
-      <w:bookmarkEnd w:id="0"/>
       <w:r>
         <w:rPr>
           <w:sz w:val="28"/>
           <w:szCs w:val="28"/>
         </w:rPr>
-        <w:lastRenderedPageBreak/>
         <w:t>APPENDIX A</w:t>
       </w:r>
     </w:p>
@@ -7790,6 +7412,7 @@
           <w:sz w:val="28"/>
           <w:szCs w:val="28"/>
         </w:rPr>
+        <w:lastRenderedPageBreak/>
         <w:t>[Figure A.6: DGH tree for Race]</w:t>
       </w:r>
     </w:p>

</xml_diff>

<commit_message>
All sections were added humanizing the sections are pending
</commit_message>
<xml_diff>
--- a/FinalExperimentSection.docx
+++ b/FinalExperimentSection.docx
@@ -1648,18 +1648,7 @@
           <w:szCs w:val="24"/>
           <w:lang w:eastAsia="en-IN"/>
         </w:rPr>
-        <w:t xml:space="preserve"> for all tested </w:t>
-      </w:r>
-      <w:bookmarkStart w:id="0" w:name="_GoBack"/>
-      <w:bookmarkEnd w:id="0"/>
-      <w:r>
-        <w:rPr>
-          <w:rFonts w:ascii="Times New Roman" w:eastAsia="Times New Roman" w:hAnsi="Times New Roman" w:cs="Times New Roman"/>
-          <w:sz w:val="24"/>
-          <w:szCs w:val="24"/>
-          <w:lang w:eastAsia="en-IN"/>
-        </w:rPr>
-        <w:t xml:space="preserve">values of k, demonstrating practical feasibility for real-world deployments on commodity hardware. Even at k = 5, runtime remains within a few seconds, validating the empirically observed near </w:t>
+        <w:t xml:space="preserve"> for all tested values of k, demonstrating practical feasibility for real-world deployments on commodity hardware. Even at k = 5, runtime remains within a few seconds, validating the empirically observed near </w:t>
       </w:r>
       <w:proofErr w:type="gramStart"/>
       <w:r>
@@ -2337,7 +2326,7 @@
     <w:p>
       <w:pPr>
         <w:spacing w:before="100" w:beforeAutospacing="1" w:after="100" w:afterAutospacing="1" w:line="240" w:lineRule="auto"/>
-        <w:outlineLvl w:val="3"/>
+        <w:outlineLvl w:val="2"/>
         <w:rPr>
           <w:rFonts w:ascii="Times New Roman" w:eastAsia="Times New Roman" w:hAnsi="Times New Roman" w:cs="Times New Roman"/>
           <w:b/>
@@ -2349,6 +2338,34 @@
       </w:pPr>
       <w:r>
         <w:rPr>
+          <w:sz w:val="24"/>
+          <w:szCs w:val="24"/>
+        </w:rPr>
+        <w:t xml:space="preserve">Although experiments were conducted for k </w:t>
+      </w:r>
+      <w:r>
+        <w:rPr>
+          <w:rFonts w:ascii="Cambria Math" w:hAnsi="Cambria Math" w:cs="Cambria Math"/>
+          <w:sz w:val="24"/>
+          <w:szCs w:val="24"/>
+        </w:rPr>
+        <w:t>∈</w:t>
+      </w:r>
+      <w:r>
+        <w:rPr>
+          <w:sz w:val="24"/>
+          <w:szCs w:val="24"/>
+        </w:rPr>
+        <w:t xml:space="preserve"> {5, 10, 20, 30}, comparative tables report only representative k values due to space constraints and limited availability of baseline results at all k levels. The selected k values correspond to commonly reported settings in prior work and capture both low- and high-privacy regimes. Results for intermediate k values follow the same monotonic trends and are therefore omitted for brevity.</w:t>
+      </w:r>
+      <w:bookmarkStart w:id="0" w:name="_GoBack"/>
+      <w:bookmarkEnd w:id="0"/>
+    </w:p>
+    <w:p>
+      <w:pPr>
+        <w:spacing w:before="100" w:beforeAutospacing="1" w:after="100" w:afterAutospacing="1" w:line="240" w:lineRule="auto"/>
+        <w:outlineLvl w:val="3"/>
+        <w:rPr>
           <w:rFonts w:ascii="Times New Roman" w:eastAsia="Times New Roman" w:hAnsi="Times New Roman" w:cs="Times New Roman"/>
           <w:b/>
           <w:bCs/>
@@ -2356,6 +2373,16 @@
           <w:szCs w:val="24"/>
           <w:lang w:eastAsia="en-IN"/>
         </w:rPr>
+      </w:pPr>
+      <w:r>
+        <w:rPr>
+          <w:rFonts w:ascii="Times New Roman" w:eastAsia="Times New Roman" w:hAnsi="Times New Roman" w:cs="Times New Roman"/>
+          <w:b/>
+          <w:bCs/>
+          <w:sz w:val="24"/>
+          <w:szCs w:val="24"/>
+          <w:lang w:eastAsia="en-IN"/>
+        </w:rPr>
         <w:t>1) Comparison on the Adult Dataset</w:t>
       </w:r>
     </w:p>
@@ -2376,6 +2403,7 @@
           <w:szCs w:val="24"/>
           <w:lang w:eastAsia="en-IN"/>
         </w:rPr>
+        <w:lastRenderedPageBreak/>
         <w:t>On the Adult dataset, the proposed approach consistently achieves the lowest categorical information loss among all compared methods for equivalent k values. Distance-based clustering approaches such as K-Means++–based k-anonymity and weighted k-member clustering treat categorical attributes through numerical encodings or distance heuristics, inflating categorical distortion. Distributed Mondrian relies on recursive range partitioning and ignores semantic sibling relationships, further increasing categorical information loss.</w:t>
       </w:r>
     </w:p>
@@ -2394,7 +2422,6 @@
           <w:sz w:val="24"/>
           <w:szCs w:val="24"/>
         </w:rPr>
-        <w:lastRenderedPageBreak/>
         <w:t>All comparisons are made at equivalent k values and reported dataset configurations, ensuring consistency with the original experimental settings of the respective baseline methods.</w:t>
       </w:r>
     </w:p>
@@ -4949,6 +4976,7 @@
         <w:pStyle w:val="Heading3"/>
       </w:pPr>
       <w:r>
+        <w:lastRenderedPageBreak/>
         <w:t xml:space="preserve">Key Observations </w:t>
       </w:r>
     </w:p>
@@ -4978,7 +5006,6 @@
         </w:numPr>
       </w:pPr>
       <w:r>
-        <w:lastRenderedPageBreak/>
         <w:t>Distance-based clustering methods ([3], [6]) treat categorical attributes numerically, resulting in inflated semantic distortion.</w:t>
       </w:r>
     </w:p>
@@ -6265,6 +6292,7 @@
                 <w:szCs w:val="24"/>
                 <w:lang w:eastAsia="en-IN"/>
               </w:rPr>
+              <w:lastRenderedPageBreak/>
               <w:t>Proposed (Semantic-First)</w:t>
             </w:r>
           </w:p>
@@ -6785,7 +6813,6 @@
           <w:sz w:val="24"/>
           <w:szCs w:val="24"/>
         </w:rPr>
-        <w:lastRenderedPageBreak/>
         <w:t xml:space="preserve">* </w:t>
       </w:r>
       <w:r>
@@ -7019,6 +7046,7 @@
           <w:szCs w:val="24"/>
           <w:lang w:eastAsia="en-IN"/>
         </w:rPr>
+        <w:lastRenderedPageBreak/>
         <w:t xml:space="preserve">Runtime decreases or stabilizes </w:t>
       </w:r>
       <w:proofErr w:type="spellStart"/>
@@ -7093,6 +7121,28 @@
     <w:p>
       <w:pPr>
         <w:spacing w:before="100" w:beforeAutospacing="1" w:after="100" w:afterAutospacing="1" w:line="240" w:lineRule="auto"/>
+        <w:rPr>
+          <w:rFonts w:ascii="Times New Roman" w:eastAsia="Times New Roman" w:hAnsi="Times New Roman" w:cs="Times New Roman"/>
+          <w:sz w:val="24"/>
+          <w:szCs w:val="24"/>
+          <w:lang w:eastAsia="en-IN"/>
+        </w:rPr>
+      </w:pPr>
+    </w:p>
+    <w:p>
+      <w:pPr>
+        <w:spacing w:before="100" w:beforeAutospacing="1" w:after="100" w:afterAutospacing="1" w:line="240" w:lineRule="auto"/>
+        <w:rPr>
+          <w:rFonts w:ascii="Times New Roman" w:eastAsia="Times New Roman" w:hAnsi="Times New Roman" w:cs="Times New Roman"/>
+          <w:sz w:val="24"/>
+          <w:szCs w:val="24"/>
+          <w:lang w:eastAsia="en-IN"/>
+        </w:rPr>
+      </w:pPr>
+    </w:p>
+    <w:p>
+      <w:pPr>
+        <w:spacing w:before="100" w:beforeAutospacing="1" w:after="100" w:afterAutospacing="1" w:line="240" w:lineRule="auto"/>
         <w:outlineLvl w:val="2"/>
         <w:rPr>
           <w:rFonts w:ascii="Times New Roman" w:eastAsia="Times New Roman" w:hAnsi="Times New Roman" w:cs="Times New Roman"/>
@@ -7132,7 +7182,6 @@
           <w:szCs w:val="24"/>
           <w:lang w:eastAsia="en-IN"/>
         </w:rPr>
-        <w:lastRenderedPageBreak/>
         <w:t>Overall, the experimental results demonstrate that the proposed semantic-first anonymization framework outperforms existing clustering- and partitioning-based methods in preserving categorical semantics while maintaining strong runtime efficiency. Unlike numerical-first and distance-based anonymization methods, the proposed approach explicitly exploits DGH-guided sibling relationships and level-wise clustering of categorical attribute combinations. As a result, it achieves consistently lower categorical information loss and scales efficiently to million-record datasets, making it suitable for practical privacy-preserving data publishing scenarios.</w:t>
       </w:r>
     </w:p>
@@ -7349,6 +7398,7 @@
           <w:sz w:val="28"/>
           <w:szCs w:val="28"/>
         </w:rPr>
+        <w:lastRenderedPageBreak/>
         <w:t>D. Occupation DGH</w:t>
       </w:r>
     </w:p>
@@ -7440,7 +7490,6 @@
           <w:sz w:val="28"/>
           <w:szCs w:val="28"/>
         </w:rPr>
-        <w:lastRenderedPageBreak/>
         <w:t>[Figure A.6: DGH tree for Race]</w:t>
       </w:r>
     </w:p>

</xml_diff>

<commit_message>
Converting to latex is pending
</commit_message>
<xml_diff>
--- a/FinalExperimentSection.docx
+++ b/FinalExperimentSection.docx
@@ -2217,7 +2217,23 @@
           <w:sz w:val="24"/>
           <w:szCs w:val="24"/>
         </w:rPr>
-        <w:t xml:space="preserve">At million-record scale, runtime stabilizes for larger values of k. Minor non-monotonic variations between k = 20 and k = 30 are attributable to JVM scheduling, garbage collection, and system-level effects rather than algorithmic complexity, as the proposed method exhibits near </w:t>
+        <w:t>At million-record scale, runtime stabilizes for larger values of k. Minor non-monotonic variations between</w:t>
+      </w:r>
+      <w:r>
+        <w:rPr>
+          <w:sz w:val="24"/>
+          <w:szCs w:val="24"/>
+        </w:rPr>
+        <w:t xml:space="preserve"> k=10, </w:t>
+      </w:r>
+      <w:bookmarkStart w:id="0" w:name="_GoBack"/>
+      <w:bookmarkEnd w:id="0"/>
+      <w:r>
+        <w:rPr>
+          <w:sz w:val="24"/>
+          <w:szCs w:val="24"/>
+        </w:rPr>
+        <w:t xml:space="preserve">k = 20 and k = 30 are attributable to JVM scheduling, garbage collection, and system-level effects rather than algorithmic complexity, as the proposed method exhibits near </w:t>
       </w:r>
       <w:proofErr w:type="gramStart"/>
       <w:r>
@@ -2358,8 +2374,6 @@
         </w:rPr>
         <w:t xml:space="preserve"> {5, 10, 20, 30}, comparative tables report only representative k values due to space constraints and limited availability of baseline results at all k levels. The selected k values correspond to commonly reported settings in prior work and capture both low- and high-privacy regimes. Results for intermediate k values follow the same monotonic trends and are therefore omitted for brevity.</w:t>
       </w:r>
-      <w:bookmarkStart w:id="0" w:name="_GoBack"/>
-      <w:bookmarkEnd w:id="0"/>
     </w:p>
     <w:p>
       <w:pPr>

</xml_diff>